<commit_message>
Update PPDM Module Requirement Specification for Development & Testing.docx
</commit_message>
<xml_diff>
--- a/documents/PPDM Module Requirement Specification for Development & Testing.docx
+++ b/documents/PPDM Module Requirement Specification for Development & Testing.docx
@@ -1,6 +1,6 @@
 
 <file path=word/document.xml><?xml version="1.0" encoding="utf-8"?>
-<w:document xmlns:wpc="http://schemas.microsoft.com/office/word/2010/wordprocessingCanvas" xmlns:cx="http://schemas.microsoft.com/office/drawing/2014/chartex" xmlns:cx1="http://schemas.microsoft.com/office/drawing/2015/9/8/chartex" xmlns:cx2="http://schemas.microsoft.com/office/drawing/2015/10/21/chartex" xmlns:cx3="http://schemas.microsoft.com/office/drawing/2016/5/9/chartex" xmlns:cx4="http://schemas.microsoft.com/office/drawing/2016/5/10/chartex" xmlns:cx5="http://schemas.microsoft.com/office/drawing/2016/5/11/chartex" xmlns:cx6="http://schemas.microsoft.com/office/drawing/2016/5/12/chartex" xmlns:cx7="http://schemas.microsoft.com/office/drawing/2016/5/13/chartex" xmlns:cx8="http://schemas.microsoft.com/office/drawing/2016/5/14/chartex" xmlns:mc="http://schemas.openxmlformats.org/markup-compatibility/2006" xmlns:aink="http://schemas.microsoft.com/office/drawing/2016/ink" xmlns:am3d="http://schemas.microsoft.com/office/drawing/2017/model3d" xmlns:o="urn:schemas-microsoft-com:office:office" xmlns:oel="http://schemas.microsoft.com/office/2019/extlst" xmlns:r="http://schemas.openxmlformats.org/officeDocument/2006/relationships" xmlns:m="http://schemas.openxmlformats.org/officeDocument/2006/math" xmlns:v="urn:schemas-microsoft-com:vml" xmlns:wp14="http://schemas.microsoft.com/office/word/2010/wordprocessingDrawing" xmlns:wp="http://schemas.openxmlformats.org/drawingml/2006/wordprocessingDrawing" xmlns:w10="urn:schemas-microsoft-com:office:word" xmlns:w="http://schemas.openxmlformats.org/wordprocessingml/2006/main" xmlns:w14="http://schemas.microsoft.com/office/word/2010/wordml" xmlns:w15="http://schemas.microsoft.com/office/word/2012/wordml" xmlns:w16cex="http://schemas.microsoft.com/office/word/2018/wordml/cex" xmlns:w16cid="http://schemas.microsoft.com/office/word/2016/wordml/cid" xmlns:w16="http://schemas.microsoft.com/office/word/2018/wordml" xmlns:w16sdtdh="http://schemas.microsoft.com/office/word/2020/wordml/sdtdatahash" xmlns:w16se="http://schemas.microsoft.com/office/word/2015/wordml/symex" xmlns:wpg="http://schemas.microsoft.com/office/word/2010/wordprocessingGroup" xmlns:wpi="http://schemas.microsoft.com/office/word/2010/wordprocessingInk" xmlns:wne="http://schemas.microsoft.com/office/word/2006/wordml" xmlns:wps="http://schemas.microsoft.com/office/word/2010/wordprocessingShape" mc:Ignorable="w14 w15 w16se w16cid w16 w16cex w16sdtdh wp14">
+<w:document xmlns:ve="http://schemas.openxmlformats.org/markup-compatibility/2006" xmlns:o="urn:schemas-microsoft-com:office:office" xmlns:r="http://schemas.openxmlformats.org/officeDocument/2006/relationships" xmlns:m="http://schemas.openxmlformats.org/officeDocument/2006/math" xmlns:v="urn:schemas-microsoft-com:vml" xmlns:wp="http://schemas.openxmlformats.org/drawingml/2006/wordprocessingDrawing" xmlns:w10="urn:schemas-microsoft-com:office:word" xmlns:w="http://schemas.openxmlformats.org/wordprocessingml/2006/main" xmlns:wne="http://schemas.microsoft.com/office/word/2006/wordml">
   <w:body>
     <w:p>
       <w:pPr>
@@ -35,13 +35,7 @@
         <w:rPr>
           <w:lang w:val="en-US"/>
         </w:rPr>
-        <w:t>PPDM Mod</w:t>
-      </w:r>
-      <w:r>
-        <w:rPr>
-          <w:lang w:val="en-US"/>
-        </w:rPr>
-        <w:t>ule Specification</w:t>
+        <w:t>PPDM Module Specification</w:t>
       </w:r>
     </w:p>
     <w:p>
@@ -101,7 +95,14 @@
             <w:rStyle w:val="Hyperlink"/>
             <w:lang w:val="en-US"/>
           </w:rPr>
-          <w:t>http://localhost:8039/&lt;modulename&gt;/website</w:t>
+          <w:t>http://localhost:806</w:t>
+        </w:r>
+        <w:r>
+          <w:rPr>
+            <w:rStyle w:val="Hyperlink"/>
+            <w:lang w:val="en-US"/>
+          </w:rPr>
+          <w:t>9/&lt;modulename&gt;/website</w:t>
         </w:r>
       </w:hyperlink>
     </w:p>
@@ -114,10 +115,11 @@
       </w:pPr>
       <w:r>
         <w:rPr>
-          <w:lang w:val="en-US"/>
+          <w:noProof/>
+          <w:lang w:val="en-GB" w:eastAsia="en-GB"/>
         </w:rPr>
         <w:drawing>
-          <wp:inline distT="0" distB="0" distL="0" distR="0" wp14:anchorId="34A94D49" wp14:editId="76E23331">
+          <wp:inline distT="0" distB="0" distL="0" distR="0">
             <wp:extent cx="5731510" cy="301276"/>
             <wp:effectExtent l="0" t="0" r="2540" b="3810"/>
             <wp:docPr id="17" name="Picture 17"/>
@@ -149,7 +151,7 @@
                     </a:ln>
                     <a:extLst>
                       <a:ext uri="{53640926-AAD7-44D8-BBD7-CCE9431645EC}">
-                        <a14:shadowObscured xmlns:a14="http://schemas.microsoft.com/office/drawing/2010/main"/>
+                        <a14:shadowObscured xmlns:a14="http://schemas.microsoft.com/office/drawing/2010/main" xmlns:wps="http://schemas.microsoft.com/office/word/2010/wordprocessingShape" xmlns:wpi="http://schemas.microsoft.com/office/word/2010/wordprocessingInk" xmlns:wpg="http://schemas.microsoft.com/office/word/2010/wordprocessingGroup" xmlns:w16se="http://schemas.microsoft.com/office/word/2015/wordml/symex" xmlns:w16sdtdh="http://schemas.microsoft.com/office/word/2020/wordml/sdtdatahash" xmlns:w16="http://schemas.microsoft.com/office/word/2018/wordml" xmlns:w16cid="http://schemas.microsoft.com/office/word/2016/wordml/cid" xmlns:w16cex="http://schemas.microsoft.com/office/word/2018/wordml/cex" xmlns:w15="http://schemas.microsoft.com/office/word/2012/wordml" xmlns:w14="http://schemas.microsoft.com/office/word/2010/wordml" xmlns:w="http://schemas.openxmlformats.org/wordprocessingml/2006/main" xmlns:w10="urn:schemas-microsoft-com:office:word" xmlns:wp14="http://schemas.microsoft.com/office/word/2010/wordprocessingDrawing" xmlns:v="urn:schemas-microsoft-com:vml" xmlns:oel="http://schemas.microsoft.com/office/2019/extlst" xmlns:o="urn:schemas-microsoft-com:office:office" xmlns:am3d="http://schemas.microsoft.com/office/drawing/2017/model3d" xmlns:aink="http://schemas.microsoft.com/office/drawing/2016/ink" xmlns:mc="http://schemas.openxmlformats.org/markup-compatibility/2006" xmlns:cx8="http://schemas.microsoft.com/office/drawing/2016/5/14/chartex" xmlns:cx7="http://schemas.microsoft.com/office/drawing/2016/5/13/chartex" xmlns:cx6="http://schemas.microsoft.com/office/drawing/2016/5/12/chartex" xmlns:cx5="http://schemas.microsoft.com/office/drawing/2016/5/11/chartex" xmlns:cx4="http://schemas.microsoft.com/office/drawing/2016/5/10/chartex" xmlns:cx3="http://schemas.microsoft.com/office/drawing/2016/5/9/chartex" xmlns:cx2="http://schemas.microsoft.com/office/drawing/2015/10/21/chartex" xmlns:cx1="http://schemas.microsoft.com/office/drawing/2015/9/8/chartex" xmlns:cx="http://schemas.microsoft.com/office/drawing/2014/chartex" xmlns:wpc="http://schemas.microsoft.com/office/word/2010/wordprocessingCanvas" xmlns=""/>
                       </a:ext>
                     </a:extLst>
                   </pic:spPr>
@@ -221,10 +223,11 @@
       </w:pPr>
       <w:r>
         <w:rPr>
-          <w:lang w:val="en-US"/>
+          <w:noProof/>
+          <w:lang w:val="en-GB" w:eastAsia="en-GB"/>
         </w:rPr>
         <w:drawing>
-          <wp:inline distT="0" distB="0" distL="0" distR="0" wp14:anchorId="5C0B8F72" wp14:editId="7A60F3BC">
+          <wp:inline distT="0" distB="0" distL="0" distR="0">
             <wp:extent cx="5731510" cy="506095"/>
             <wp:effectExtent l="0" t="0" r="2540" b="8255"/>
             <wp:docPr id="3" name="Picture 3"/>
@@ -314,14 +317,18 @@
         </w:rPr>
       </w:pPr>
       <w:r>
+        <w:rPr>
+          <w:noProof/>
+          <w:lang w:val="en-GB" w:eastAsia="en-GB"/>
+        </w:rPr>
         <w:drawing>
-          <wp:inline distT="0" distB="0" distL="0" distR="0" wp14:anchorId="0AB3D145" wp14:editId="3CB708D3">
+          <wp:inline distT="0" distB="0" distL="0" distR="0">
             <wp:extent cx="3477891" cy="1827552"/>
             <wp:effectExtent l="0" t="0" r="8890" b="1270"/>
             <wp:docPr id="7" name="Picture 6">
               <a:extLst xmlns:a="http://schemas.openxmlformats.org/drawingml/2006/main">
                 <a:ext uri="{FF2B5EF4-FFF2-40B4-BE49-F238E27FC236}">
-                  <a16:creationId xmlns:a16="http://schemas.microsoft.com/office/drawing/2014/main" id="{4742946D-9290-EDF3-EE41-EAD94734792A}"/>
+                  <a16:creationId xmlns:a16="http://schemas.microsoft.com/office/drawing/2014/main" xmlns:wps="http://schemas.microsoft.com/office/word/2010/wordprocessingShape" xmlns:wpi="http://schemas.microsoft.com/office/word/2010/wordprocessingInk" xmlns:wpg="http://schemas.microsoft.com/office/word/2010/wordprocessingGroup" xmlns:w16se="http://schemas.microsoft.com/office/word/2015/wordml/symex" xmlns:w16sdtdh="http://schemas.microsoft.com/office/word/2020/wordml/sdtdatahash" xmlns:w16="http://schemas.microsoft.com/office/word/2018/wordml" xmlns:w16cid="http://schemas.microsoft.com/office/word/2016/wordml/cid" xmlns:w16cex="http://schemas.microsoft.com/office/word/2018/wordml/cex" xmlns:w15="http://schemas.microsoft.com/office/word/2012/wordml" xmlns:w14="http://schemas.microsoft.com/office/word/2010/wordml" xmlns:w="http://schemas.openxmlformats.org/wordprocessingml/2006/main" xmlns:w10="urn:schemas-microsoft-com:office:word" xmlns:wp14="http://schemas.microsoft.com/office/word/2010/wordprocessingDrawing" xmlns:v="urn:schemas-microsoft-com:vml" xmlns:oel="http://schemas.microsoft.com/office/2019/extlst" xmlns:o="urn:schemas-microsoft-com:office:office" xmlns:am3d="http://schemas.microsoft.com/office/drawing/2017/model3d" xmlns:aink="http://schemas.microsoft.com/office/drawing/2016/ink" xmlns:mc="http://schemas.openxmlformats.org/markup-compatibility/2006" xmlns:cx8="http://schemas.microsoft.com/office/drawing/2016/5/14/chartex" xmlns:cx7="http://schemas.microsoft.com/office/drawing/2016/5/13/chartex" xmlns:cx6="http://schemas.microsoft.com/office/drawing/2016/5/12/chartex" xmlns:cx5="http://schemas.microsoft.com/office/drawing/2016/5/11/chartex" xmlns:cx4="http://schemas.microsoft.com/office/drawing/2016/5/10/chartex" xmlns:cx3="http://schemas.microsoft.com/office/drawing/2016/5/9/chartex" xmlns:cx2="http://schemas.microsoft.com/office/drawing/2015/10/21/chartex" xmlns:cx1="http://schemas.microsoft.com/office/drawing/2015/9/8/chartex" xmlns:cx="http://schemas.microsoft.com/office/drawing/2014/chartex" xmlns:wpc="http://schemas.microsoft.com/office/word/2010/wordprocessingCanvas" xmlns="" id="{4742946D-9290-EDF3-EE41-EAD94734792A}"/>
                 </a:ext>
               </a:extLst>
             </wp:docPr>
@@ -335,7 +342,7 @@
                     <pic:cNvPr id="7" name="Picture 6">
                       <a:extLst>
                         <a:ext uri="{FF2B5EF4-FFF2-40B4-BE49-F238E27FC236}">
-                          <a16:creationId xmlns:a16="http://schemas.microsoft.com/office/drawing/2014/main" id="{4742946D-9290-EDF3-EE41-EAD94734792A}"/>
+                          <a16:creationId xmlns:a16="http://schemas.microsoft.com/office/drawing/2014/main" xmlns:wps="http://schemas.microsoft.com/office/word/2010/wordprocessingShape" xmlns:wpi="http://schemas.microsoft.com/office/word/2010/wordprocessingInk" xmlns:wpg="http://schemas.microsoft.com/office/word/2010/wordprocessingGroup" xmlns:w16se="http://schemas.microsoft.com/office/word/2015/wordml/symex" xmlns:w16sdtdh="http://schemas.microsoft.com/office/word/2020/wordml/sdtdatahash" xmlns:w16="http://schemas.microsoft.com/office/word/2018/wordml" xmlns:w16cid="http://schemas.microsoft.com/office/word/2016/wordml/cid" xmlns:w16cex="http://schemas.microsoft.com/office/word/2018/wordml/cex" xmlns:w15="http://schemas.microsoft.com/office/word/2012/wordml" xmlns:w14="http://schemas.microsoft.com/office/word/2010/wordml" xmlns:w="http://schemas.openxmlformats.org/wordprocessingml/2006/main" xmlns:w10="urn:schemas-microsoft-com:office:word" xmlns:wp14="http://schemas.microsoft.com/office/word/2010/wordprocessingDrawing" xmlns:v="urn:schemas-microsoft-com:vml" xmlns:oel="http://schemas.microsoft.com/office/2019/extlst" xmlns:o="urn:schemas-microsoft-com:office:office" xmlns:am3d="http://schemas.microsoft.com/office/drawing/2017/model3d" xmlns:aink="http://schemas.microsoft.com/office/drawing/2016/ink" xmlns:mc="http://schemas.openxmlformats.org/markup-compatibility/2006" xmlns:cx8="http://schemas.microsoft.com/office/drawing/2016/5/14/chartex" xmlns:cx7="http://schemas.microsoft.com/office/drawing/2016/5/13/chartex" xmlns:cx6="http://schemas.microsoft.com/office/drawing/2016/5/12/chartex" xmlns:cx5="http://schemas.microsoft.com/office/drawing/2016/5/11/chartex" xmlns:cx4="http://schemas.microsoft.com/office/drawing/2016/5/10/chartex" xmlns:cx3="http://schemas.microsoft.com/office/drawing/2016/5/9/chartex" xmlns:cx2="http://schemas.microsoft.com/office/drawing/2015/10/21/chartex" xmlns:cx1="http://schemas.microsoft.com/office/drawing/2015/9/8/chartex" xmlns:cx="http://schemas.microsoft.com/office/drawing/2014/chartex" xmlns:wpc="http://schemas.microsoft.com/office/word/2010/wordprocessingCanvas" xmlns="" id="{4742946D-9290-EDF3-EE41-EAD94734792A}"/>
                         </a:ext>
                       </a:extLst>
                     </pic:cNvPr>
@@ -361,7 +368,7 @@
                     </a:ln>
                     <a:extLst>
                       <a:ext uri="{53640926-AAD7-44D8-BBD7-CCE9431645EC}">
-                        <a14:shadowObscured xmlns:a14="http://schemas.microsoft.com/office/drawing/2010/main"/>
+                        <a14:shadowObscured xmlns:a14="http://schemas.microsoft.com/office/drawing/2010/main" xmlns:wps="http://schemas.microsoft.com/office/word/2010/wordprocessingShape" xmlns:wpi="http://schemas.microsoft.com/office/word/2010/wordprocessingInk" xmlns:wpg="http://schemas.microsoft.com/office/word/2010/wordprocessingGroup" xmlns:w16se="http://schemas.microsoft.com/office/word/2015/wordml/symex" xmlns:w16sdtdh="http://schemas.microsoft.com/office/word/2020/wordml/sdtdatahash" xmlns:w16="http://schemas.microsoft.com/office/word/2018/wordml" xmlns:w16cid="http://schemas.microsoft.com/office/word/2016/wordml/cid" xmlns:w16cex="http://schemas.microsoft.com/office/word/2018/wordml/cex" xmlns:w15="http://schemas.microsoft.com/office/word/2012/wordml" xmlns:w14="http://schemas.microsoft.com/office/word/2010/wordml" xmlns:w="http://schemas.openxmlformats.org/wordprocessingml/2006/main" xmlns:w10="urn:schemas-microsoft-com:office:word" xmlns:wp14="http://schemas.microsoft.com/office/word/2010/wordprocessingDrawing" xmlns:v="urn:schemas-microsoft-com:vml" xmlns:oel="http://schemas.microsoft.com/office/2019/extlst" xmlns:o="urn:schemas-microsoft-com:office:office" xmlns:am3d="http://schemas.microsoft.com/office/drawing/2017/model3d" xmlns:aink="http://schemas.microsoft.com/office/drawing/2016/ink" xmlns:mc="http://schemas.openxmlformats.org/markup-compatibility/2006" xmlns:cx8="http://schemas.microsoft.com/office/drawing/2016/5/14/chartex" xmlns:cx7="http://schemas.microsoft.com/office/drawing/2016/5/13/chartex" xmlns:cx6="http://schemas.microsoft.com/office/drawing/2016/5/12/chartex" xmlns:cx5="http://schemas.microsoft.com/office/drawing/2016/5/11/chartex" xmlns:cx4="http://schemas.microsoft.com/office/drawing/2016/5/10/chartex" xmlns:cx3="http://schemas.microsoft.com/office/drawing/2016/5/9/chartex" xmlns:cx2="http://schemas.microsoft.com/office/drawing/2015/10/21/chartex" xmlns:cx1="http://schemas.microsoft.com/office/drawing/2015/9/8/chartex" xmlns:cx="http://schemas.microsoft.com/office/drawing/2014/chartex" xmlns:wpc="http://schemas.microsoft.com/office/word/2010/wordprocessingCanvas" xmlns=""/>
                       </a:ext>
                     </a:extLst>
                   </pic:spPr>
@@ -419,33 +426,29 @@
         <w:rPr>
           <w:lang w:val="en-US"/>
         </w:rPr>
-        <w:t xml:space="preserve">should </w:t>
-      </w:r>
-      <w:proofErr w:type="gramStart"/>
-      <w:r>
-        <w:rPr>
-          <w:lang w:val="en-US"/>
-        </w:rPr>
-        <w:t>come</w:t>
-      </w:r>
-      <w:proofErr w:type="gramEnd"/>
-    </w:p>
-    <w:p>
-      <w:pPr>
-        <w:pStyle w:val="ListParagraph"/>
-        <w:rPr>
-          <w:lang w:val="en-US"/>
-        </w:rPr>
-      </w:pPr>
-      <w:r>
+        <w:t>should come</w:t>
+      </w:r>
+    </w:p>
+    <w:p>
+      <w:pPr>
+        <w:pStyle w:val="ListParagraph"/>
+        <w:rPr>
+          <w:lang w:val="en-US"/>
+        </w:rPr>
+      </w:pPr>
+      <w:r>
+        <w:rPr>
+          <w:noProof/>
+          <w:lang w:val="en-GB" w:eastAsia="en-GB"/>
+        </w:rPr>
         <w:drawing>
-          <wp:inline distT="0" distB="0" distL="0" distR="0" wp14:anchorId="12038EFD" wp14:editId="7C5E1892">
+          <wp:inline distT="0" distB="0" distL="0" distR="0">
             <wp:extent cx="1701209" cy="1680076"/>
             <wp:effectExtent l="0" t="0" r="0" b="0"/>
             <wp:docPr id="8" name="Picture 7">
               <a:extLst xmlns:a="http://schemas.openxmlformats.org/drawingml/2006/main">
                 <a:ext uri="{FF2B5EF4-FFF2-40B4-BE49-F238E27FC236}">
-                  <a16:creationId xmlns:a16="http://schemas.microsoft.com/office/drawing/2014/main" id="{0A47357F-42F2-08A2-FEB2-A42EFCF2CC03}"/>
+                  <a16:creationId xmlns:a16="http://schemas.microsoft.com/office/drawing/2014/main" xmlns:wps="http://schemas.microsoft.com/office/word/2010/wordprocessingShape" xmlns:wpi="http://schemas.microsoft.com/office/word/2010/wordprocessingInk" xmlns:wpg="http://schemas.microsoft.com/office/word/2010/wordprocessingGroup" xmlns:w16se="http://schemas.microsoft.com/office/word/2015/wordml/symex" xmlns:w16sdtdh="http://schemas.microsoft.com/office/word/2020/wordml/sdtdatahash" xmlns:w16="http://schemas.microsoft.com/office/word/2018/wordml" xmlns:w16cid="http://schemas.microsoft.com/office/word/2016/wordml/cid" xmlns:w16cex="http://schemas.microsoft.com/office/word/2018/wordml/cex" xmlns:w15="http://schemas.microsoft.com/office/word/2012/wordml" xmlns:w14="http://schemas.microsoft.com/office/word/2010/wordml" xmlns:w="http://schemas.openxmlformats.org/wordprocessingml/2006/main" xmlns:w10="urn:schemas-microsoft-com:office:word" xmlns:wp14="http://schemas.microsoft.com/office/word/2010/wordprocessingDrawing" xmlns:v="urn:schemas-microsoft-com:vml" xmlns:oel="http://schemas.microsoft.com/office/2019/extlst" xmlns:o="urn:schemas-microsoft-com:office:office" xmlns:am3d="http://schemas.microsoft.com/office/drawing/2017/model3d" xmlns:aink="http://schemas.microsoft.com/office/drawing/2016/ink" xmlns:mc="http://schemas.openxmlformats.org/markup-compatibility/2006" xmlns:cx8="http://schemas.microsoft.com/office/drawing/2016/5/14/chartex" xmlns:cx7="http://schemas.microsoft.com/office/drawing/2016/5/13/chartex" xmlns:cx6="http://schemas.microsoft.com/office/drawing/2016/5/12/chartex" xmlns:cx5="http://schemas.microsoft.com/office/drawing/2016/5/11/chartex" xmlns:cx4="http://schemas.microsoft.com/office/drawing/2016/5/10/chartex" xmlns:cx3="http://schemas.microsoft.com/office/drawing/2016/5/9/chartex" xmlns:cx2="http://schemas.microsoft.com/office/drawing/2015/10/21/chartex" xmlns:cx1="http://schemas.microsoft.com/office/drawing/2015/9/8/chartex" xmlns:cx="http://schemas.microsoft.com/office/drawing/2014/chartex" xmlns:wpc="http://schemas.microsoft.com/office/word/2010/wordprocessingCanvas" xmlns="" id="{0A47357F-42F2-08A2-FEB2-A42EFCF2CC03}"/>
                 </a:ext>
               </a:extLst>
             </wp:docPr>
@@ -459,7 +462,7 @@
                     <pic:cNvPr id="8" name="Picture 7">
                       <a:extLst>
                         <a:ext uri="{FF2B5EF4-FFF2-40B4-BE49-F238E27FC236}">
-                          <a16:creationId xmlns:a16="http://schemas.microsoft.com/office/drawing/2014/main" id="{0A47357F-42F2-08A2-FEB2-A42EFCF2CC03}"/>
+                          <a16:creationId xmlns:a16="http://schemas.microsoft.com/office/drawing/2014/main" xmlns:wps="http://schemas.microsoft.com/office/word/2010/wordprocessingShape" xmlns:wpi="http://schemas.microsoft.com/office/word/2010/wordprocessingInk" xmlns:wpg="http://schemas.microsoft.com/office/word/2010/wordprocessingGroup" xmlns:w16se="http://schemas.microsoft.com/office/word/2015/wordml/symex" xmlns:w16sdtdh="http://schemas.microsoft.com/office/word/2020/wordml/sdtdatahash" xmlns:w16="http://schemas.microsoft.com/office/word/2018/wordml" xmlns:w16cid="http://schemas.microsoft.com/office/word/2016/wordml/cid" xmlns:w16cex="http://schemas.microsoft.com/office/word/2018/wordml/cex" xmlns:w15="http://schemas.microsoft.com/office/word/2012/wordml" xmlns:w14="http://schemas.microsoft.com/office/word/2010/wordml" xmlns:w="http://schemas.openxmlformats.org/wordprocessingml/2006/main" xmlns:w10="urn:schemas-microsoft-com:office:word" xmlns:wp14="http://schemas.microsoft.com/office/word/2010/wordprocessingDrawing" xmlns:v="urn:schemas-microsoft-com:vml" xmlns:oel="http://schemas.microsoft.com/office/2019/extlst" xmlns:o="urn:schemas-microsoft-com:office:office" xmlns:am3d="http://schemas.microsoft.com/office/drawing/2017/model3d" xmlns:aink="http://schemas.microsoft.com/office/drawing/2016/ink" xmlns:mc="http://schemas.openxmlformats.org/markup-compatibility/2006" xmlns:cx8="http://schemas.microsoft.com/office/drawing/2016/5/14/chartex" xmlns:cx7="http://schemas.microsoft.com/office/drawing/2016/5/13/chartex" xmlns:cx6="http://schemas.microsoft.com/office/drawing/2016/5/12/chartex" xmlns:cx5="http://schemas.microsoft.com/office/drawing/2016/5/11/chartex" xmlns:cx4="http://schemas.microsoft.com/office/drawing/2016/5/10/chartex" xmlns:cx3="http://schemas.microsoft.com/office/drawing/2016/5/9/chartex" xmlns:cx2="http://schemas.microsoft.com/office/drawing/2015/10/21/chartex" xmlns:cx1="http://schemas.microsoft.com/office/drawing/2015/9/8/chartex" xmlns:cx="http://schemas.microsoft.com/office/drawing/2014/chartex" xmlns:wpc="http://schemas.microsoft.com/office/word/2010/wordprocessingCanvas" xmlns="" id="{0A47357F-42F2-08A2-FEB2-A42EFCF2CC03}"/>
                         </a:ext>
                       </a:extLst>
                     </pic:cNvPr>
@@ -532,27 +535,23 @@
         <w:rPr>
           <w:lang w:val="en-US"/>
         </w:rPr>
-        <w:t xml:space="preserve">There should be a Sign In </w:t>
-      </w:r>
-      <w:proofErr w:type="gramStart"/>
-      <w:r>
-        <w:rPr>
-          <w:lang w:val="en-US"/>
-        </w:rPr>
-        <w:t>option</w:t>
-      </w:r>
-      <w:proofErr w:type="gramEnd"/>
-    </w:p>
-    <w:p>
-      <w:pPr>
-        <w:pStyle w:val="ListParagraph"/>
-        <w:rPr>
-          <w:lang w:val="en-US"/>
-        </w:rPr>
-      </w:pPr>
-      <w:r>
+        <w:t>There should be a Sign In option</w:t>
+      </w:r>
+    </w:p>
+    <w:p>
+      <w:pPr>
+        <w:pStyle w:val="ListParagraph"/>
+        <w:rPr>
+          <w:lang w:val="en-US"/>
+        </w:rPr>
+      </w:pPr>
+      <w:r>
+        <w:rPr>
+          <w:noProof/>
+          <w:lang w:val="en-GB" w:eastAsia="en-GB"/>
+        </w:rPr>
         <w:drawing>
-          <wp:inline distT="0" distB="0" distL="0" distR="0" wp14:anchorId="3FAD234B" wp14:editId="74E1BFA2">
+          <wp:inline distT="0" distB="0" distL="0" distR="0">
             <wp:extent cx="2473637" cy="516287"/>
             <wp:effectExtent l="0" t="0" r="3175" b="0"/>
             <wp:docPr id="5" name="Picture 5" descr="Graphical user interface, text, application&#10;&#10;Description automatically generated"/>
@@ -587,18 +586,6 @@
           </wp:inline>
         </w:drawing>
       </w:r>
-      <w:r>
-        <w:rPr>
-          <w:lang w:val="en-US"/>
-        </w:rPr>
-        <w:t xml:space="preserve"> </w:t>
-      </w:r>
-      <w:r>
-        <w:rPr>
-          <w:lang w:val="en-US"/>
-        </w:rPr>
-        <w:t xml:space="preserve"> </w:t>
-      </w:r>
     </w:p>
     <w:p>
       <w:pPr>
@@ -623,30 +610,23 @@
         <w:rPr>
           <w:lang w:val="en-US"/>
         </w:rPr>
-        <w:t xml:space="preserve">The Sign In should open a login form as </w:t>
-      </w:r>
-      <w:proofErr w:type="gramStart"/>
-      <w:r>
-        <w:rPr>
-          <w:lang w:val="en-US"/>
-        </w:rPr>
-        <w:t>below</w:t>
-      </w:r>
-      <w:proofErr w:type="gramEnd"/>
-    </w:p>
-    <w:p>
-      <w:pPr>
-        <w:pStyle w:val="ListParagraph"/>
-        <w:rPr>
-          <w:lang w:val="en-US"/>
-        </w:rPr>
-      </w:pPr>
-      <w:r>
-        <w:rPr>
-          <w:lang w:val="en-US"/>
+        <w:t>The Sign In should open a login form as below</w:t>
+      </w:r>
+    </w:p>
+    <w:p>
+      <w:pPr>
+        <w:pStyle w:val="ListParagraph"/>
+        <w:rPr>
+          <w:lang w:val="en-US"/>
+        </w:rPr>
+      </w:pPr>
+      <w:r>
+        <w:rPr>
+          <w:noProof/>
+          <w:lang w:val="en-GB" w:eastAsia="en-GB"/>
         </w:rPr>
         <w:drawing>
-          <wp:inline distT="0" distB="0" distL="0" distR="0" wp14:anchorId="10D9FC59" wp14:editId="1F92CE8B">
+          <wp:inline distT="0" distB="0" distL="0" distR="0">
             <wp:extent cx="1997937" cy="1359813"/>
             <wp:effectExtent l="0" t="0" r="2540" b="0"/>
             <wp:docPr id="10" name="Picture 10" descr="Graphical user interface, application&#10;&#10;Description automatically generated"/>
@@ -705,27 +685,13 @@
         <w:rPr>
           <w:lang w:val="en-US"/>
         </w:rPr>
-        <w:t xml:space="preserve">If logged in user is an </w:t>
-      </w:r>
-      <w:proofErr w:type="gramStart"/>
-      <w:r>
-        <w:rPr>
-          <w:lang w:val="en-US"/>
-        </w:rPr>
-        <w:t>A</w:t>
-      </w:r>
-      <w:r>
-        <w:rPr>
-          <w:lang w:val="en-US"/>
-        </w:rPr>
-        <w:t>dministrator,  the</w:t>
-      </w:r>
-      <w:proofErr w:type="gramEnd"/>
-      <w:r>
-        <w:rPr>
-          <w:lang w:val="en-US"/>
-        </w:rPr>
-        <w:t xml:space="preserve"> Module should become accessible for adding data</w:t>
+        <w:t>If logged in user is an A</w:t>
+      </w:r>
+      <w:r>
+        <w:rPr>
+          <w:lang w:val="en-US"/>
+        </w:rPr>
+        <w:t>dministrator,  the Module should become accessible for adding data</w:t>
       </w:r>
       <w:r>
         <w:rPr>
@@ -742,14 +708,18 @@
         </w:rPr>
       </w:pPr>
       <w:r>
+        <w:rPr>
+          <w:noProof/>
+          <w:lang w:val="en-GB" w:eastAsia="en-GB"/>
+        </w:rPr>
         <w:drawing>
-          <wp:inline distT="0" distB="0" distL="0" distR="0" wp14:anchorId="4519A2E0" wp14:editId="1566DA7F">
+          <wp:inline distT="0" distB="0" distL="0" distR="0">
             <wp:extent cx="2077221" cy="1605375"/>
             <wp:effectExtent l="0" t="0" r="0" b="0"/>
             <wp:docPr id="12" name="Picture 11">
               <a:extLst xmlns:a="http://schemas.openxmlformats.org/drawingml/2006/main">
                 <a:ext uri="{FF2B5EF4-FFF2-40B4-BE49-F238E27FC236}">
-                  <a16:creationId xmlns:a16="http://schemas.microsoft.com/office/drawing/2014/main" id="{63ACAD03-82EE-08DE-B499-38E45CA1079F}"/>
+                  <a16:creationId xmlns:a16="http://schemas.microsoft.com/office/drawing/2014/main" xmlns:wps="http://schemas.microsoft.com/office/word/2010/wordprocessingShape" xmlns:wpi="http://schemas.microsoft.com/office/word/2010/wordprocessingInk" xmlns:wpg="http://schemas.microsoft.com/office/word/2010/wordprocessingGroup" xmlns:w16se="http://schemas.microsoft.com/office/word/2015/wordml/symex" xmlns:w16sdtdh="http://schemas.microsoft.com/office/word/2020/wordml/sdtdatahash" xmlns:w16="http://schemas.microsoft.com/office/word/2018/wordml" xmlns:w16cid="http://schemas.microsoft.com/office/word/2016/wordml/cid" xmlns:w16cex="http://schemas.microsoft.com/office/word/2018/wordml/cex" xmlns:w15="http://schemas.microsoft.com/office/word/2012/wordml" xmlns:w14="http://schemas.microsoft.com/office/word/2010/wordml" xmlns:w="http://schemas.openxmlformats.org/wordprocessingml/2006/main" xmlns:w10="urn:schemas-microsoft-com:office:word" xmlns:wp14="http://schemas.microsoft.com/office/word/2010/wordprocessingDrawing" xmlns:v="urn:schemas-microsoft-com:vml" xmlns:oel="http://schemas.microsoft.com/office/2019/extlst" xmlns:o="urn:schemas-microsoft-com:office:office" xmlns:am3d="http://schemas.microsoft.com/office/drawing/2017/model3d" xmlns:aink="http://schemas.microsoft.com/office/drawing/2016/ink" xmlns:mc="http://schemas.openxmlformats.org/markup-compatibility/2006" xmlns:cx8="http://schemas.microsoft.com/office/drawing/2016/5/14/chartex" xmlns:cx7="http://schemas.microsoft.com/office/drawing/2016/5/13/chartex" xmlns:cx6="http://schemas.microsoft.com/office/drawing/2016/5/12/chartex" xmlns:cx5="http://schemas.microsoft.com/office/drawing/2016/5/11/chartex" xmlns:cx4="http://schemas.microsoft.com/office/drawing/2016/5/10/chartex" xmlns:cx3="http://schemas.microsoft.com/office/drawing/2016/5/9/chartex" xmlns:cx2="http://schemas.microsoft.com/office/drawing/2015/10/21/chartex" xmlns:cx1="http://schemas.microsoft.com/office/drawing/2015/9/8/chartex" xmlns:cx="http://schemas.microsoft.com/office/drawing/2014/chartex" xmlns:wpc="http://schemas.microsoft.com/office/word/2010/wordprocessingCanvas" xmlns="" id="{63ACAD03-82EE-08DE-B499-38E45CA1079F}"/>
                 </a:ext>
               </a:extLst>
             </wp:docPr>
@@ -763,7 +733,7 @@
                     <pic:cNvPr id="12" name="Picture 11">
                       <a:extLst>
                         <a:ext uri="{FF2B5EF4-FFF2-40B4-BE49-F238E27FC236}">
-                          <a16:creationId xmlns:a16="http://schemas.microsoft.com/office/drawing/2014/main" id="{63ACAD03-82EE-08DE-B499-38E45CA1079F}"/>
+                          <a16:creationId xmlns:a16="http://schemas.microsoft.com/office/drawing/2014/main" xmlns:wps="http://schemas.microsoft.com/office/word/2010/wordprocessingShape" xmlns:wpi="http://schemas.microsoft.com/office/word/2010/wordprocessingInk" xmlns:wpg="http://schemas.microsoft.com/office/word/2010/wordprocessingGroup" xmlns:w16se="http://schemas.microsoft.com/office/word/2015/wordml/symex" xmlns:w16sdtdh="http://schemas.microsoft.com/office/word/2020/wordml/sdtdatahash" xmlns:w16="http://schemas.microsoft.com/office/word/2018/wordml" xmlns:w16cid="http://schemas.microsoft.com/office/word/2016/wordml/cid" xmlns:w16cex="http://schemas.microsoft.com/office/word/2018/wordml/cex" xmlns:w15="http://schemas.microsoft.com/office/word/2012/wordml" xmlns:w14="http://schemas.microsoft.com/office/word/2010/wordml" xmlns:w="http://schemas.openxmlformats.org/wordprocessingml/2006/main" xmlns:w10="urn:schemas-microsoft-com:office:word" xmlns:wp14="http://schemas.microsoft.com/office/word/2010/wordprocessingDrawing" xmlns:v="urn:schemas-microsoft-com:vml" xmlns:oel="http://schemas.microsoft.com/office/2019/extlst" xmlns:o="urn:schemas-microsoft-com:office:office" xmlns:am3d="http://schemas.microsoft.com/office/drawing/2017/model3d" xmlns:aink="http://schemas.microsoft.com/office/drawing/2016/ink" xmlns:mc="http://schemas.openxmlformats.org/markup-compatibility/2006" xmlns:cx8="http://schemas.microsoft.com/office/drawing/2016/5/14/chartex" xmlns:cx7="http://schemas.microsoft.com/office/drawing/2016/5/13/chartex" xmlns:cx6="http://schemas.microsoft.com/office/drawing/2016/5/12/chartex" xmlns:cx5="http://schemas.microsoft.com/office/drawing/2016/5/11/chartex" xmlns:cx4="http://schemas.microsoft.com/office/drawing/2016/5/10/chartex" xmlns:cx3="http://schemas.microsoft.com/office/drawing/2016/5/9/chartex" xmlns:cx2="http://schemas.microsoft.com/office/drawing/2015/10/21/chartex" xmlns:cx1="http://schemas.microsoft.com/office/drawing/2015/9/8/chartex" xmlns:cx="http://schemas.microsoft.com/office/drawing/2014/chartex" xmlns:wpc="http://schemas.microsoft.com/office/word/2010/wordprocessingCanvas" xmlns="" id="{63ACAD03-82EE-08DE-B499-38E45CA1079F}"/>
                         </a:ext>
                       </a:extLst>
                     </pic:cNvPr>
@@ -864,33 +834,29 @@
         <w:rPr>
           <w:lang w:val="en-GB"/>
         </w:rPr>
-        <w:t xml:space="preserve">should </w:t>
-      </w:r>
-      <w:proofErr w:type="gramStart"/>
-      <w:r>
+        <w:t>should appear</w:t>
+      </w:r>
+    </w:p>
+    <w:p>
+      <w:pPr>
+        <w:pStyle w:val="ListParagraph"/>
         <w:rPr>
           <w:lang w:val="en-GB"/>
         </w:rPr>
-        <w:t>appear</w:t>
-      </w:r>
-      <w:proofErr w:type="gramEnd"/>
-    </w:p>
-    <w:p>
-      <w:pPr>
-        <w:pStyle w:val="ListParagraph"/>
-        <w:rPr>
-          <w:lang w:val="en-GB"/>
-        </w:rPr>
-      </w:pPr>
-      <w:r>
+      </w:pPr>
+      <w:r>
+        <w:rPr>
+          <w:noProof/>
+          <w:lang w:val="en-GB" w:eastAsia="en-GB"/>
+        </w:rPr>
         <w:drawing>
-          <wp:inline distT="0" distB="0" distL="0" distR="0" wp14:anchorId="49835DBB" wp14:editId="13DCC7AD">
+          <wp:inline distT="0" distB="0" distL="0" distR="0">
             <wp:extent cx="5731510" cy="373380"/>
             <wp:effectExtent l="0" t="0" r="2540" b="7620"/>
             <wp:docPr id="16" name="Picture 15">
               <a:extLst xmlns:a="http://schemas.openxmlformats.org/drawingml/2006/main">
                 <a:ext uri="{FF2B5EF4-FFF2-40B4-BE49-F238E27FC236}">
-                  <a16:creationId xmlns:a16="http://schemas.microsoft.com/office/drawing/2014/main" id="{C470FEDC-512E-FA27-7E98-43C421664BB7}"/>
+                  <a16:creationId xmlns:a16="http://schemas.microsoft.com/office/drawing/2014/main" xmlns:wps="http://schemas.microsoft.com/office/word/2010/wordprocessingShape" xmlns:wpi="http://schemas.microsoft.com/office/word/2010/wordprocessingInk" xmlns:wpg="http://schemas.microsoft.com/office/word/2010/wordprocessingGroup" xmlns:w16se="http://schemas.microsoft.com/office/word/2015/wordml/symex" xmlns:w16sdtdh="http://schemas.microsoft.com/office/word/2020/wordml/sdtdatahash" xmlns:w16="http://schemas.microsoft.com/office/word/2018/wordml" xmlns:w16cid="http://schemas.microsoft.com/office/word/2016/wordml/cid" xmlns:w16cex="http://schemas.microsoft.com/office/word/2018/wordml/cex" xmlns:w15="http://schemas.microsoft.com/office/word/2012/wordml" xmlns:w14="http://schemas.microsoft.com/office/word/2010/wordml" xmlns:w="http://schemas.openxmlformats.org/wordprocessingml/2006/main" xmlns:w10="urn:schemas-microsoft-com:office:word" xmlns:wp14="http://schemas.microsoft.com/office/word/2010/wordprocessingDrawing" xmlns:v="urn:schemas-microsoft-com:vml" xmlns:oel="http://schemas.microsoft.com/office/2019/extlst" xmlns:o="urn:schemas-microsoft-com:office:office" xmlns:am3d="http://schemas.microsoft.com/office/drawing/2017/model3d" xmlns:aink="http://schemas.microsoft.com/office/drawing/2016/ink" xmlns:mc="http://schemas.openxmlformats.org/markup-compatibility/2006" xmlns:cx8="http://schemas.microsoft.com/office/drawing/2016/5/14/chartex" xmlns:cx7="http://schemas.microsoft.com/office/drawing/2016/5/13/chartex" xmlns:cx6="http://schemas.microsoft.com/office/drawing/2016/5/12/chartex" xmlns:cx5="http://schemas.microsoft.com/office/drawing/2016/5/11/chartex" xmlns:cx4="http://schemas.microsoft.com/office/drawing/2016/5/10/chartex" xmlns:cx3="http://schemas.microsoft.com/office/drawing/2016/5/9/chartex" xmlns:cx2="http://schemas.microsoft.com/office/drawing/2015/10/21/chartex" xmlns:cx1="http://schemas.microsoft.com/office/drawing/2015/9/8/chartex" xmlns:cx="http://schemas.microsoft.com/office/drawing/2014/chartex" xmlns:wpc="http://schemas.microsoft.com/office/word/2010/wordprocessingCanvas" xmlns="" id="{C470FEDC-512E-FA27-7E98-43C421664BB7}"/>
                 </a:ext>
               </a:extLst>
             </wp:docPr>
@@ -904,7 +870,7 @@
                     <pic:cNvPr id="16" name="Picture 15">
                       <a:extLst>
                         <a:ext uri="{FF2B5EF4-FFF2-40B4-BE49-F238E27FC236}">
-                          <a16:creationId xmlns:a16="http://schemas.microsoft.com/office/drawing/2014/main" id="{C470FEDC-512E-FA27-7E98-43C421664BB7}"/>
+                          <a16:creationId xmlns:a16="http://schemas.microsoft.com/office/drawing/2014/main" xmlns:wps="http://schemas.microsoft.com/office/word/2010/wordprocessingShape" xmlns:wpi="http://schemas.microsoft.com/office/word/2010/wordprocessingInk" xmlns:wpg="http://schemas.microsoft.com/office/word/2010/wordprocessingGroup" xmlns:w16se="http://schemas.microsoft.com/office/word/2015/wordml/symex" xmlns:w16sdtdh="http://schemas.microsoft.com/office/word/2020/wordml/sdtdatahash" xmlns:w16="http://schemas.microsoft.com/office/word/2018/wordml" xmlns:w16cid="http://schemas.microsoft.com/office/word/2016/wordml/cid" xmlns:w16cex="http://schemas.microsoft.com/office/word/2018/wordml/cex" xmlns:w15="http://schemas.microsoft.com/office/word/2012/wordml" xmlns:w14="http://schemas.microsoft.com/office/word/2010/wordml" xmlns:w="http://schemas.openxmlformats.org/wordprocessingml/2006/main" xmlns:w10="urn:schemas-microsoft-com:office:word" xmlns:wp14="http://schemas.microsoft.com/office/word/2010/wordprocessingDrawing" xmlns:v="urn:schemas-microsoft-com:vml" xmlns:oel="http://schemas.microsoft.com/office/2019/extlst" xmlns:o="urn:schemas-microsoft-com:office:office" xmlns:am3d="http://schemas.microsoft.com/office/drawing/2017/model3d" xmlns:aink="http://schemas.microsoft.com/office/drawing/2016/ink" xmlns:mc="http://schemas.openxmlformats.org/markup-compatibility/2006" xmlns:cx8="http://schemas.microsoft.com/office/drawing/2016/5/14/chartex" xmlns:cx7="http://schemas.microsoft.com/office/drawing/2016/5/13/chartex" xmlns:cx6="http://schemas.microsoft.com/office/drawing/2016/5/12/chartex" xmlns:cx5="http://schemas.microsoft.com/office/drawing/2016/5/11/chartex" xmlns:cx4="http://schemas.microsoft.com/office/drawing/2016/5/10/chartex" xmlns:cx3="http://schemas.microsoft.com/office/drawing/2016/5/9/chartex" xmlns:cx2="http://schemas.microsoft.com/office/drawing/2015/10/21/chartex" xmlns:cx1="http://schemas.microsoft.com/office/drawing/2015/9/8/chartex" xmlns:cx="http://schemas.microsoft.com/office/drawing/2014/chartex" xmlns:wpc="http://schemas.microsoft.com/office/word/2010/wordprocessingCanvas" xmlns="" id="{C470FEDC-512E-FA27-7E98-43C421664BB7}"/>
                         </a:ext>
                       </a:extLst>
                     </pic:cNvPr>
@@ -967,12 +933,6 @@
       </w:r>
       <w:r>
         <w:rPr>
-          <w:lang w:val="en-US"/>
-        </w:rPr>
-        <w:t xml:space="preserve"> </w:t>
-      </w:r>
-      <w:r>
-        <w:rPr>
           <w:b/>
           <w:bCs/>
           <w:lang w:val="en-US"/>
@@ -983,45 +943,35 @@
         <w:rPr>
           <w:lang w:val="en-US"/>
         </w:rPr>
-        <w:t xml:space="preserve"> </w:t>
-      </w:r>
-      <w:r>
-        <w:rPr>
-          <w:lang w:val="en-US"/>
-        </w:rPr>
         <w:t xml:space="preserve">menu option, the </w:t>
       </w:r>
       <w:r>
         <w:rPr>
           <w:lang w:val="en-US"/>
         </w:rPr>
-        <w:t xml:space="preserve">following entry form should open to add </w:t>
-      </w:r>
-      <w:proofErr w:type="gramStart"/>
-      <w:r>
-        <w:rPr>
-          <w:lang w:val="en-US"/>
-        </w:rPr>
-        <w:t>records</w:t>
-      </w:r>
-      <w:proofErr w:type="gramEnd"/>
-    </w:p>
-    <w:p>
-      <w:pPr>
-        <w:pStyle w:val="ListParagraph"/>
-        <w:rPr>
-          <w:lang w:val="en-US"/>
-        </w:rPr>
-      </w:pPr>
-      <w:r>
+        <w:t>following entry form should open to add records</w:t>
+      </w:r>
+    </w:p>
+    <w:p>
+      <w:pPr>
+        <w:pStyle w:val="ListParagraph"/>
+        <w:rPr>
+          <w:lang w:val="en-US"/>
+        </w:rPr>
+      </w:pPr>
+      <w:r>
+        <w:rPr>
+          <w:noProof/>
+          <w:lang w:val="en-GB" w:eastAsia="en-GB"/>
+        </w:rPr>
         <w:drawing>
-          <wp:inline distT="0" distB="0" distL="0" distR="0" wp14:anchorId="12AC9A5A" wp14:editId="26D647C3">
+          <wp:inline distT="0" distB="0" distL="0" distR="0">
             <wp:extent cx="4043445" cy="838614"/>
             <wp:effectExtent l="0" t="0" r="0" b="0"/>
             <wp:docPr id="13" name="Picture 7">
               <a:extLst xmlns:a="http://schemas.openxmlformats.org/drawingml/2006/main">
                 <a:ext uri="{FF2B5EF4-FFF2-40B4-BE49-F238E27FC236}">
-                  <a16:creationId xmlns:a16="http://schemas.microsoft.com/office/drawing/2014/main" id="{49194C34-BCF4-4AB2-C682-10974DBDF7F2}"/>
+                  <a16:creationId xmlns:a16="http://schemas.microsoft.com/office/drawing/2014/main" xmlns:wps="http://schemas.microsoft.com/office/word/2010/wordprocessingShape" xmlns:wpi="http://schemas.microsoft.com/office/word/2010/wordprocessingInk" xmlns:wpg="http://schemas.microsoft.com/office/word/2010/wordprocessingGroup" xmlns:w16se="http://schemas.microsoft.com/office/word/2015/wordml/symex" xmlns:w16sdtdh="http://schemas.microsoft.com/office/word/2020/wordml/sdtdatahash" xmlns:w16="http://schemas.microsoft.com/office/word/2018/wordml" xmlns:w16cid="http://schemas.microsoft.com/office/word/2016/wordml/cid" xmlns:w16cex="http://schemas.microsoft.com/office/word/2018/wordml/cex" xmlns:w15="http://schemas.microsoft.com/office/word/2012/wordml" xmlns:w14="http://schemas.microsoft.com/office/word/2010/wordml" xmlns:w="http://schemas.openxmlformats.org/wordprocessingml/2006/main" xmlns:w10="urn:schemas-microsoft-com:office:word" xmlns:wp14="http://schemas.microsoft.com/office/word/2010/wordprocessingDrawing" xmlns:v="urn:schemas-microsoft-com:vml" xmlns:oel="http://schemas.microsoft.com/office/2019/extlst" xmlns:o="urn:schemas-microsoft-com:office:office" xmlns:am3d="http://schemas.microsoft.com/office/drawing/2017/model3d" xmlns:aink="http://schemas.microsoft.com/office/drawing/2016/ink" xmlns:mc="http://schemas.openxmlformats.org/markup-compatibility/2006" xmlns:cx8="http://schemas.microsoft.com/office/drawing/2016/5/14/chartex" xmlns:cx7="http://schemas.microsoft.com/office/drawing/2016/5/13/chartex" xmlns:cx6="http://schemas.microsoft.com/office/drawing/2016/5/12/chartex" xmlns:cx5="http://schemas.microsoft.com/office/drawing/2016/5/11/chartex" xmlns:cx4="http://schemas.microsoft.com/office/drawing/2016/5/10/chartex" xmlns:cx3="http://schemas.microsoft.com/office/drawing/2016/5/9/chartex" xmlns:cx2="http://schemas.microsoft.com/office/drawing/2015/10/21/chartex" xmlns:cx1="http://schemas.microsoft.com/office/drawing/2015/9/8/chartex" xmlns:cx="http://schemas.microsoft.com/office/drawing/2014/chartex" xmlns:wpc="http://schemas.microsoft.com/office/word/2010/wordprocessingCanvas" xmlns="" id="{49194C34-BCF4-4AB2-C682-10974DBDF7F2}"/>
                 </a:ext>
               </a:extLst>
             </wp:docPr>
@@ -1035,7 +985,7 @@
                     <pic:cNvPr id="8" name="Picture 7">
                       <a:extLst>
                         <a:ext uri="{FF2B5EF4-FFF2-40B4-BE49-F238E27FC236}">
-                          <a16:creationId xmlns:a16="http://schemas.microsoft.com/office/drawing/2014/main" id="{49194C34-BCF4-4AB2-C682-10974DBDF7F2}"/>
+                          <a16:creationId xmlns:a16="http://schemas.microsoft.com/office/drawing/2014/main" xmlns:wps="http://schemas.microsoft.com/office/word/2010/wordprocessingShape" xmlns:wpi="http://schemas.microsoft.com/office/word/2010/wordprocessingInk" xmlns:wpg="http://schemas.microsoft.com/office/word/2010/wordprocessingGroup" xmlns:w16se="http://schemas.microsoft.com/office/word/2015/wordml/symex" xmlns:w16sdtdh="http://schemas.microsoft.com/office/word/2020/wordml/sdtdatahash" xmlns:w16="http://schemas.microsoft.com/office/word/2018/wordml" xmlns:w16cid="http://schemas.microsoft.com/office/word/2016/wordml/cid" xmlns:w16cex="http://schemas.microsoft.com/office/word/2018/wordml/cex" xmlns:w15="http://schemas.microsoft.com/office/word/2012/wordml" xmlns:w14="http://schemas.microsoft.com/office/word/2010/wordml" xmlns:w="http://schemas.openxmlformats.org/wordprocessingml/2006/main" xmlns:w10="urn:schemas-microsoft-com:office:word" xmlns:wp14="http://schemas.microsoft.com/office/word/2010/wordprocessingDrawing" xmlns:v="urn:schemas-microsoft-com:vml" xmlns:oel="http://schemas.microsoft.com/office/2019/extlst" xmlns:o="urn:schemas-microsoft-com:office:office" xmlns:am3d="http://schemas.microsoft.com/office/drawing/2017/model3d" xmlns:aink="http://schemas.microsoft.com/office/drawing/2016/ink" xmlns:mc="http://schemas.openxmlformats.org/markup-compatibility/2006" xmlns:cx8="http://schemas.microsoft.com/office/drawing/2016/5/14/chartex" xmlns:cx7="http://schemas.microsoft.com/office/drawing/2016/5/13/chartex" xmlns:cx6="http://schemas.microsoft.com/office/drawing/2016/5/12/chartex" xmlns:cx5="http://schemas.microsoft.com/office/drawing/2016/5/11/chartex" xmlns:cx4="http://schemas.microsoft.com/office/drawing/2016/5/10/chartex" xmlns:cx3="http://schemas.microsoft.com/office/drawing/2016/5/9/chartex" xmlns:cx2="http://schemas.microsoft.com/office/drawing/2015/10/21/chartex" xmlns:cx1="http://schemas.microsoft.com/office/drawing/2015/9/8/chartex" xmlns:cx="http://schemas.microsoft.com/office/drawing/2014/chartex" xmlns:wpc="http://schemas.microsoft.com/office/word/2010/wordprocessingCanvas" xmlns="" id="{49194C34-BCF4-4AB2-C682-10974DBDF7F2}"/>
                         </a:ext>
                       </a:extLst>
                     </pic:cNvPr>
@@ -1088,39 +1038,29 @@
         <w:rPr>
           <w:lang w:val="en-US"/>
         </w:rPr>
-        <w:t xml:space="preserve">On Clicking Create </w:t>
-      </w:r>
-      <w:proofErr w:type="gramStart"/>
-      <w:r>
-        <w:rPr>
-          <w:lang w:val="en-US"/>
-        </w:rPr>
-        <w:t>following</w:t>
-      </w:r>
-      <w:proofErr w:type="gramEnd"/>
-      <w:r>
-        <w:rPr>
-          <w:lang w:val="en-US"/>
-        </w:rPr>
-        <w:t xml:space="preserve"> Entry Form should Open for entering data</w:t>
-      </w:r>
-    </w:p>
-    <w:p>
-      <w:pPr>
-        <w:pStyle w:val="ListParagraph"/>
-        <w:rPr>
-          <w:lang w:val="en-US"/>
-        </w:rPr>
-      </w:pPr>
-      <w:r>
+        <w:t>On Clicking Create following Entry Form should Open for entering data</w:t>
+      </w:r>
+    </w:p>
+    <w:p>
+      <w:pPr>
+        <w:pStyle w:val="ListParagraph"/>
+        <w:rPr>
+          <w:lang w:val="en-US"/>
+        </w:rPr>
+      </w:pPr>
+      <w:r>
+        <w:rPr>
+          <w:noProof/>
+          <w:lang w:val="en-GB" w:eastAsia="en-GB"/>
+        </w:rPr>
         <w:drawing>
-          <wp:inline distT="0" distB="0" distL="0" distR="0" wp14:anchorId="716DEA3E" wp14:editId="41A2A4F4">
+          <wp:inline distT="0" distB="0" distL="0" distR="0">
             <wp:extent cx="3345752" cy="740509"/>
             <wp:effectExtent l="0" t="0" r="7620" b="2540"/>
             <wp:docPr id="15" name="Picture 12">
               <a:extLst xmlns:a="http://schemas.openxmlformats.org/drawingml/2006/main">
                 <a:ext uri="{FF2B5EF4-FFF2-40B4-BE49-F238E27FC236}">
-                  <a16:creationId xmlns:a16="http://schemas.microsoft.com/office/drawing/2014/main" id="{BA33D5E9-9F34-6811-E485-304B85BFBB9A}"/>
+                  <a16:creationId xmlns:a16="http://schemas.microsoft.com/office/drawing/2014/main" xmlns:wps="http://schemas.microsoft.com/office/word/2010/wordprocessingShape" xmlns:wpi="http://schemas.microsoft.com/office/word/2010/wordprocessingInk" xmlns:wpg="http://schemas.microsoft.com/office/word/2010/wordprocessingGroup" xmlns:w16se="http://schemas.microsoft.com/office/word/2015/wordml/symex" xmlns:w16sdtdh="http://schemas.microsoft.com/office/word/2020/wordml/sdtdatahash" xmlns:w16="http://schemas.microsoft.com/office/word/2018/wordml" xmlns:w16cid="http://schemas.microsoft.com/office/word/2016/wordml/cid" xmlns:w16cex="http://schemas.microsoft.com/office/word/2018/wordml/cex" xmlns:w15="http://schemas.microsoft.com/office/word/2012/wordml" xmlns:w14="http://schemas.microsoft.com/office/word/2010/wordml" xmlns:w="http://schemas.openxmlformats.org/wordprocessingml/2006/main" xmlns:w10="urn:schemas-microsoft-com:office:word" xmlns:wp14="http://schemas.microsoft.com/office/word/2010/wordprocessingDrawing" xmlns:v="urn:schemas-microsoft-com:vml" xmlns:oel="http://schemas.microsoft.com/office/2019/extlst" xmlns:o="urn:schemas-microsoft-com:office:office" xmlns:am3d="http://schemas.microsoft.com/office/drawing/2017/model3d" xmlns:aink="http://schemas.microsoft.com/office/drawing/2016/ink" xmlns:mc="http://schemas.openxmlformats.org/markup-compatibility/2006" xmlns:cx8="http://schemas.microsoft.com/office/drawing/2016/5/14/chartex" xmlns:cx7="http://schemas.microsoft.com/office/drawing/2016/5/13/chartex" xmlns:cx6="http://schemas.microsoft.com/office/drawing/2016/5/12/chartex" xmlns:cx5="http://schemas.microsoft.com/office/drawing/2016/5/11/chartex" xmlns:cx4="http://schemas.microsoft.com/office/drawing/2016/5/10/chartex" xmlns:cx3="http://schemas.microsoft.com/office/drawing/2016/5/9/chartex" xmlns:cx2="http://schemas.microsoft.com/office/drawing/2015/10/21/chartex" xmlns:cx1="http://schemas.microsoft.com/office/drawing/2015/9/8/chartex" xmlns:cx="http://schemas.microsoft.com/office/drawing/2014/chartex" xmlns:wpc="http://schemas.microsoft.com/office/word/2010/wordprocessingCanvas" xmlns="" id="{BA33D5E9-9F34-6811-E485-304B85BFBB9A}"/>
                 </a:ext>
               </a:extLst>
             </wp:docPr>
@@ -1134,7 +1074,7 @@
                     <pic:cNvPr id="13" name="Picture 12">
                       <a:extLst>
                         <a:ext uri="{FF2B5EF4-FFF2-40B4-BE49-F238E27FC236}">
-                          <a16:creationId xmlns:a16="http://schemas.microsoft.com/office/drawing/2014/main" id="{BA33D5E9-9F34-6811-E485-304B85BFBB9A}"/>
+                          <a16:creationId xmlns:a16="http://schemas.microsoft.com/office/drawing/2014/main" xmlns:wps="http://schemas.microsoft.com/office/word/2010/wordprocessingShape" xmlns:wpi="http://schemas.microsoft.com/office/word/2010/wordprocessingInk" xmlns:wpg="http://schemas.microsoft.com/office/word/2010/wordprocessingGroup" xmlns:w16se="http://schemas.microsoft.com/office/word/2015/wordml/symex" xmlns:w16sdtdh="http://schemas.microsoft.com/office/word/2020/wordml/sdtdatahash" xmlns:w16="http://schemas.microsoft.com/office/word/2018/wordml" xmlns:w16cid="http://schemas.microsoft.com/office/word/2016/wordml/cid" xmlns:w16cex="http://schemas.microsoft.com/office/word/2018/wordml/cex" xmlns:w15="http://schemas.microsoft.com/office/word/2012/wordml" xmlns:w14="http://schemas.microsoft.com/office/word/2010/wordml" xmlns:w="http://schemas.openxmlformats.org/wordprocessingml/2006/main" xmlns:w10="urn:schemas-microsoft-com:office:word" xmlns:wp14="http://schemas.microsoft.com/office/word/2010/wordprocessingDrawing" xmlns:v="urn:schemas-microsoft-com:vml" xmlns:oel="http://schemas.microsoft.com/office/2019/extlst" xmlns:o="urn:schemas-microsoft-com:office:office" xmlns:am3d="http://schemas.microsoft.com/office/drawing/2017/model3d" xmlns:aink="http://schemas.microsoft.com/office/drawing/2016/ink" xmlns:mc="http://schemas.openxmlformats.org/markup-compatibility/2006" xmlns:cx8="http://schemas.microsoft.com/office/drawing/2016/5/14/chartex" xmlns:cx7="http://schemas.microsoft.com/office/drawing/2016/5/13/chartex" xmlns:cx6="http://schemas.microsoft.com/office/drawing/2016/5/12/chartex" xmlns:cx5="http://schemas.microsoft.com/office/drawing/2016/5/11/chartex" xmlns:cx4="http://schemas.microsoft.com/office/drawing/2016/5/10/chartex" xmlns:cx3="http://schemas.microsoft.com/office/drawing/2016/5/9/chartex" xmlns:cx2="http://schemas.microsoft.com/office/drawing/2015/10/21/chartex" xmlns:cx1="http://schemas.microsoft.com/office/drawing/2015/9/8/chartex" xmlns:cx="http://schemas.microsoft.com/office/drawing/2014/chartex" xmlns:wpc="http://schemas.microsoft.com/office/word/2010/wordprocessingCanvas" xmlns="" id="{BA33D5E9-9F34-6811-E485-304B85BFBB9A}"/>
                         </a:ext>
                       </a:extLst>
                     </pic:cNvPr>
@@ -1198,8 +1138,8 @@
 </file>
 
 <file path=word/endnotes.xml><?xml version="1.0" encoding="utf-8"?>
-<w:endnotes xmlns:wpc="http://schemas.microsoft.com/office/word/2010/wordprocessingCanvas" xmlns:cx="http://schemas.microsoft.com/office/drawing/2014/chartex" xmlns:cx1="http://schemas.microsoft.com/office/drawing/2015/9/8/chartex" xmlns:cx2="http://schemas.microsoft.com/office/drawing/2015/10/21/chartex" xmlns:cx3="http://schemas.microsoft.com/office/drawing/2016/5/9/chartex" xmlns:cx4="http://schemas.microsoft.com/office/drawing/2016/5/10/chartex" xmlns:cx5="http://schemas.microsoft.com/office/drawing/2016/5/11/chartex" xmlns:cx6="http://schemas.microsoft.com/office/drawing/2016/5/12/chartex" xmlns:cx7="http://schemas.microsoft.com/office/drawing/2016/5/13/chartex" xmlns:cx8="http://schemas.microsoft.com/office/drawing/2016/5/14/chartex" xmlns:mc="http://schemas.openxmlformats.org/markup-compatibility/2006" xmlns:aink="http://schemas.microsoft.com/office/drawing/2016/ink" xmlns:am3d="http://schemas.microsoft.com/office/drawing/2017/model3d" xmlns:o="urn:schemas-microsoft-com:office:office" xmlns:oel="http://schemas.microsoft.com/office/2019/extlst" xmlns:r="http://schemas.openxmlformats.org/officeDocument/2006/relationships" xmlns:m="http://schemas.openxmlformats.org/officeDocument/2006/math" xmlns:v="urn:schemas-microsoft-com:vml" xmlns:wp14="http://schemas.microsoft.com/office/word/2010/wordprocessingDrawing" xmlns:wp="http://schemas.openxmlformats.org/drawingml/2006/wordprocessingDrawing" xmlns:w10="urn:schemas-microsoft-com:office:word" xmlns:w="http://schemas.openxmlformats.org/wordprocessingml/2006/main" xmlns:w14="http://schemas.microsoft.com/office/word/2010/wordml" xmlns:w15="http://schemas.microsoft.com/office/word/2012/wordml" xmlns:w16cex="http://schemas.microsoft.com/office/word/2018/wordml/cex" xmlns:w16cid="http://schemas.microsoft.com/office/word/2016/wordml/cid" xmlns:w16="http://schemas.microsoft.com/office/word/2018/wordml" xmlns:w16sdtdh="http://schemas.microsoft.com/office/word/2020/wordml/sdtdatahash" xmlns:w16se="http://schemas.microsoft.com/office/word/2015/wordml/symex" xmlns:wpg="http://schemas.microsoft.com/office/word/2010/wordprocessingGroup" xmlns:wpi="http://schemas.microsoft.com/office/word/2010/wordprocessingInk" xmlns:wne="http://schemas.microsoft.com/office/word/2006/wordml" xmlns:wps="http://schemas.microsoft.com/office/word/2010/wordprocessingShape" mc:Ignorable="w14 w15 w16se w16cid w16 w16cex w16sdtdh wp14">
-  <w:endnote w:type="separator" w:id="-1">
+<w:endnotes xmlns:ve="http://schemas.openxmlformats.org/markup-compatibility/2006" xmlns:o="urn:schemas-microsoft-com:office:office" xmlns:r="http://schemas.openxmlformats.org/officeDocument/2006/relationships" xmlns:m="http://schemas.openxmlformats.org/officeDocument/2006/math" xmlns:v="urn:schemas-microsoft-com:vml" xmlns:wp="http://schemas.openxmlformats.org/drawingml/2006/wordprocessingDrawing" xmlns:w10="urn:schemas-microsoft-com:office:word" xmlns:w="http://schemas.openxmlformats.org/wordprocessingml/2006/main" xmlns:wne="http://schemas.microsoft.com/office/word/2006/wordml">
+  <w:endnote w:type="separator" w:id="0">
     <w:p>
       <w:pPr>
         <w:spacing w:after="0" w:line="240" w:lineRule="auto"/>
@@ -1209,7 +1149,7 @@
       </w:r>
     </w:p>
   </w:endnote>
-  <w:endnote w:type="continuationSeparator" w:id="0">
+  <w:endnote w:type="continuationSeparator" w:id="1">
     <w:p>
       <w:pPr>
         <w:spacing w:after="0" w:line="240" w:lineRule="auto"/>
@@ -1223,8 +1163,8 @@
 </file>
 
 <file path=word/footnotes.xml><?xml version="1.0" encoding="utf-8"?>
-<w:footnotes xmlns:wpc="http://schemas.microsoft.com/office/word/2010/wordprocessingCanvas" xmlns:cx="http://schemas.microsoft.com/office/drawing/2014/chartex" xmlns:cx1="http://schemas.microsoft.com/office/drawing/2015/9/8/chartex" xmlns:cx2="http://schemas.microsoft.com/office/drawing/2015/10/21/chartex" xmlns:cx3="http://schemas.microsoft.com/office/drawing/2016/5/9/chartex" xmlns:cx4="http://schemas.microsoft.com/office/drawing/2016/5/10/chartex" xmlns:cx5="http://schemas.microsoft.com/office/drawing/2016/5/11/chartex" xmlns:cx6="http://schemas.microsoft.com/office/drawing/2016/5/12/chartex" xmlns:cx7="http://schemas.microsoft.com/office/drawing/2016/5/13/chartex" xmlns:cx8="http://schemas.microsoft.com/office/drawing/2016/5/14/chartex" xmlns:mc="http://schemas.openxmlformats.org/markup-compatibility/2006" xmlns:aink="http://schemas.microsoft.com/office/drawing/2016/ink" xmlns:am3d="http://schemas.microsoft.com/office/drawing/2017/model3d" xmlns:o="urn:schemas-microsoft-com:office:office" xmlns:oel="http://schemas.microsoft.com/office/2019/extlst" xmlns:r="http://schemas.openxmlformats.org/officeDocument/2006/relationships" xmlns:m="http://schemas.openxmlformats.org/officeDocument/2006/math" xmlns:v="urn:schemas-microsoft-com:vml" xmlns:wp14="http://schemas.microsoft.com/office/word/2010/wordprocessingDrawing" xmlns:wp="http://schemas.openxmlformats.org/drawingml/2006/wordprocessingDrawing" xmlns:w10="urn:schemas-microsoft-com:office:word" xmlns:w="http://schemas.openxmlformats.org/wordprocessingml/2006/main" xmlns:w14="http://schemas.microsoft.com/office/word/2010/wordml" xmlns:w15="http://schemas.microsoft.com/office/word/2012/wordml" xmlns:w16cex="http://schemas.microsoft.com/office/word/2018/wordml/cex" xmlns:w16cid="http://schemas.microsoft.com/office/word/2016/wordml/cid" xmlns:w16="http://schemas.microsoft.com/office/word/2018/wordml" xmlns:w16sdtdh="http://schemas.microsoft.com/office/word/2020/wordml/sdtdatahash" xmlns:w16se="http://schemas.microsoft.com/office/word/2015/wordml/symex" xmlns:wpg="http://schemas.microsoft.com/office/word/2010/wordprocessingGroup" xmlns:wpi="http://schemas.microsoft.com/office/word/2010/wordprocessingInk" xmlns:wne="http://schemas.microsoft.com/office/word/2006/wordml" xmlns:wps="http://schemas.microsoft.com/office/word/2010/wordprocessingShape" mc:Ignorable="w14 w15 w16se w16cid w16 w16cex w16sdtdh wp14">
-  <w:footnote w:type="separator" w:id="-1">
+<w:footnotes xmlns:ve="http://schemas.openxmlformats.org/markup-compatibility/2006" xmlns:o="urn:schemas-microsoft-com:office:office" xmlns:r="http://schemas.openxmlformats.org/officeDocument/2006/relationships" xmlns:m="http://schemas.openxmlformats.org/officeDocument/2006/math" xmlns:v="urn:schemas-microsoft-com:vml" xmlns:wp="http://schemas.openxmlformats.org/drawingml/2006/wordprocessingDrawing" xmlns:w10="urn:schemas-microsoft-com:office:word" xmlns:w="http://schemas.openxmlformats.org/wordprocessingml/2006/main" xmlns:wne="http://schemas.microsoft.com/office/word/2006/wordml">
+  <w:footnote w:type="separator" w:id="0">
     <w:p>
       <w:pPr>
         <w:spacing w:after="0" w:line="240" w:lineRule="auto"/>
@@ -1234,7 +1174,7 @@
       </w:r>
     </w:p>
   </w:footnote>
-  <w:footnote w:type="continuationSeparator" w:id="0">
+  <w:footnote w:type="continuationSeparator" w:id="1">
     <w:p>
       <w:pPr>
         <w:spacing w:after="0" w:line="240" w:lineRule="auto"/>
@@ -1248,8 +1188,8 @@
 </file>
 
 <file path=word/numbering.xml><?xml version="1.0" encoding="utf-8"?>
-<w:numbering xmlns:wpc="http://schemas.microsoft.com/office/word/2010/wordprocessingCanvas" xmlns:cx="http://schemas.microsoft.com/office/drawing/2014/chartex" xmlns:cx1="http://schemas.microsoft.com/office/drawing/2015/9/8/chartex" xmlns:cx2="http://schemas.microsoft.com/office/drawing/2015/10/21/chartex" xmlns:cx3="http://schemas.microsoft.com/office/drawing/2016/5/9/chartex" xmlns:cx4="http://schemas.microsoft.com/office/drawing/2016/5/10/chartex" xmlns:cx5="http://schemas.microsoft.com/office/drawing/2016/5/11/chartex" xmlns:cx6="http://schemas.microsoft.com/office/drawing/2016/5/12/chartex" xmlns:cx7="http://schemas.microsoft.com/office/drawing/2016/5/13/chartex" xmlns:cx8="http://schemas.microsoft.com/office/drawing/2016/5/14/chartex" xmlns:mc="http://schemas.openxmlformats.org/markup-compatibility/2006" xmlns:aink="http://schemas.microsoft.com/office/drawing/2016/ink" xmlns:am3d="http://schemas.microsoft.com/office/drawing/2017/model3d" xmlns:o="urn:schemas-microsoft-com:office:office" xmlns:oel="http://schemas.microsoft.com/office/2019/extlst" xmlns:r="http://schemas.openxmlformats.org/officeDocument/2006/relationships" xmlns:m="http://schemas.openxmlformats.org/officeDocument/2006/math" xmlns:v="urn:schemas-microsoft-com:vml" xmlns:wp14="http://schemas.microsoft.com/office/word/2010/wordprocessingDrawing" xmlns:wp="http://schemas.openxmlformats.org/drawingml/2006/wordprocessingDrawing" xmlns:w10="urn:schemas-microsoft-com:office:word" xmlns:w="http://schemas.openxmlformats.org/wordprocessingml/2006/main" xmlns:w14="http://schemas.microsoft.com/office/word/2010/wordml" xmlns:w15="http://schemas.microsoft.com/office/word/2012/wordml" xmlns:w16cex="http://schemas.microsoft.com/office/word/2018/wordml/cex" xmlns:w16cid="http://schemas.microsoft.com/office/word/2016/wordml/cid" xmlns:w16="http://schemas.microsoft.com/office/word/2018/wordml" xmlns:w16sdtdh="http://schemas.microsoft.com/office/word/2020/wordml/sdtdatahash" xmlns:w16se="http://schemas.microsoft.com/office/word/2015/wordml/symex" xmlns:wpg="http://schemas.microsoft.com/office/word/2010/wordprocessingGroup" xmlns:wpi="http://schemas.microsoft.com/office/word/2010/wordprocessingInk" xmlns:wne="http://schemas.microsoft.com/office/word/2006/wordml" xmlns:wps="http://schemas.microsoft.com/office/word/2010/wordprocessingShape" mc:Ignorable="w14 w15 w16se w16cid w16 w16cex w16sdtdh wp14">
-  <w:abstractNum w:abstractNumId="0" w15:restartNumberingAfterBreak="0">
+<w:numbering xmlns:ve="http://schemas.openxmlformats.org/markup-compatibility/2006" xmlns:o="urn:schemas-microsoft-com:office:office" xmlns:r="http://schemas.openxmlformats.org/officeDocument/2006/relationships" xmlns:m="http://schemas.openxmlformats.org/officeDocument/2006/math" xmlns:v="urn:schemas-microsoft-com:vml" xmlns:wp="http://schemas.openxmlformats.org/drawingml/2006/wordprocessingDrawing" xmlns:w10="urn:schemas-microsoft-com:office:word" xmlns:w="http://schemas.openxmlformats.org/wordprocessingml/2006/main" xmlns:wne="http://schemas.microsoft.com/office/word/2006/wordml">
+  <w:abstractNum w:abstractNumId="0">
     <w:nsid w:val="2034323E"/>
     <w:multiLevelType w:val="hybridMultilevel"/>
     <w:tmpl w:val="19121E92"/>
@@ -1338,7 +1278,7 @@
       </w:pPr>
     </w:lvl>
   </w:abstractNum>
-  <w:abstractNum w:abstractNumId="1" w15:restartNumberingAfterBreak="0">
+  <w:abstractNum w:abstractNumId="1">
     <w:nsid w:val="27F23954"/>
     <w:multiLevelType w:val="hybridMultilevel"/>
     <w:tmpl w:val="AE0A2138"/>
@@ -1427,7 +1367,7 @@
       </w:pPr>
     </w:lvl>
   </w:abstractNum>
-  <w:abstractNum w:abstractNumId="2" w15:restartNumberingAfterBreak="0">
+  <w:abstractNum w:abstractNumId="2">
     <w:nsid w:val="3EA75EB4"/>
     <w:multiLevelType w:val="hybridMultilevel"/>
     <w:tmpl w:val="F4CA9C2C"/>
@@ -1513,7 +1453,7 @@
       </w:pPr>
     </w:lvl>
   </w:abstractNum>
-  <w:abstractNum w:abstractNumId="3" w15:restartNumberingAfterBreak="0">
+  <w:abstractNum w:abstractNumId="3">
     <w:nsid w:val="5ECD38D0"/>
     <w:multiLevelType w:val="hybridMultilevel"/>
     <w:tmpl w:val="19121E92"/>
@@ -1602,7 +1542,7 @@
       </w:pPr>
     </w:lvl>
   </w:abstractNum>
-  <w:abstractNum w:abstractNumId="4" w15:restartNumberingAfterBreak="0">
+  <w:abstractNum w:abstractNumId="4">
     <w:nsid w:val="71DB2291"/>
     <w:multiLevelType w:val="hybridMultilevel"/>
     <w:tmpl w:val="449A5B3A"/>
@@ -1691,26 +1631,26 @@
       </w:pPr>
     </w:lvl>
   </w:abstractNum>
-  <w:num w:numId="1" w16cid:durableId="426972622">
+  <w:num w:numId="1">
     <w:abstractNumId w:val="1"/>
   </w:num>
-  <w:num w:numId="2" w16cid:durableId="2066367421">
+  <w:num w:numId="2">
     <w:abstractNumId w:val="4"/>
   </w:num>
-  <w:num w:numId="3" w16cid:durableId="380249737">
+  <w:num w:numId="3">
     <w:abstractNumId w:val="2"/>
   </w:num>
-  <w:num w:numId="4" w16cid:durableId="12852342">
+  <w:num w:numId="4">
     <w:abstractNumId w:val="3"/>
   </w:num>
-  <w:num w:numId="5" w16cid:durableId="896093646">
+  <w:num w:numId="5">
     <w:abstractNumId w:val="0"/>
   </w:num>
 </w:numbering>
 </file>
 
 <file path=word/styles.xml><?xml version="1.0" encoding="utf-8"?>
-<w:styles xmlns:mc="http://schemas.openxmlformats.org/markup-compatibility/2006" xmlns:r="http://schemas.openxmlformats.org/officeDocument/2006/relationships" xmlns:w="http://schemas.openxmlformats.org/wordprocessingml/2006/main" xmlns:w14="http://schemas.microsoft.com/office/word/2010/wordml" xmlns:w15="http://schemas.microsoft.com/office/word/2012/wordml" xmlns:w16cex="http://schemas.microsoft.com/office/word/2018/wordml/cex" xmlns:w16cid="http://schemas.microsoft.com/office/word/2016/wordml/cid" xmlns:w16="http://schemas.microsoft.com/office/word/2018/wordml" xmlns:w16sdtdh="http://schemas.microsoft.com/office/word/2020/wordml/sdtdatahash" xmlns:w16se="http://schemas.microsoft.com/office/word/2015/wordml/symex" mc:Ignorable="w14 w15 w16se w16cid w16 w16cex w16sdtdh">
+<w:styles xmlns:r="http://schemas.openxmlformats.org/officeDocument/2006/relationships" xmlns:w="http://schemas.openxmlformats.org/wordprocessingml/2006/main">
   <w:docDefaults>
     <w:rPrDefault>
       <w:rPr>
@@ -1726,383 +1666,144 @@
       </w:pPr>
     </w:pPrDefault>
   </w:docDefaults>
-  <w:latentStyles w:defLockedState="0" w:defUIPriority="99" w:defSemiHidden="0" w:defUnhideWhenUsed="0" w:defQFormat="0" w:count="376">
-    <w:lsdException w:name="Normal" w:uiPriority="0" w:qFormat="1"/>
-    <w:lsdException w:name="heading 1" w:uiPriority="9" w:qFormat="1"/>
-    <w:lsdException w:name="heading 2" w:semiHidden="1" w:uiPriority="9" w:unhideWhenUsed="1" w:qFormat="1"/>
-    <w:lsdException w:name="heading 3" w:semiHidden="1" w:uiPriority="9" w:unhideWhenUsed="1" w:qFormat="1"/>
-    <w:lsdException w:name="heading 4" w:semiHidden="1" w:uiPriority="9" w:unhideWhenUsed="1" w:qFormat="1"/>
-    <w:lsdException w:name="heading 5" w:semiHidden="1" w:uiPriority="9" w:unhideWhenUsed="1" w:qFormat="1"/>
-    <w:lsdException w:name="heading 6" w:semiHidden="1" w:uiPriority="9" w:unhideWhenUsed="1" w:qFormat="1"/>
-    <w:lsdException w:name="heading 7" w:semiHidden="1" w:uiPriority="9" w:unhideWhenUsed="1" w:qFormat="1"/>
-    <w:lsdException w:name="heading 8" w:semiHidden="1" w:uiPriority="9" w:unhideWhenUsed="1" w:qFormat="1"/>
-    <w:lsdException w:name="heading 9" w:semiHidden="1" w:uiPriority="9" w:unhideWhenUsed="1" w:qFormat="1"/>
-    <w:lsdException w:name="index 1" w:semiHidden="1" w:unhideWhenUsed="1"/>
-    <w:lsdException w:name="index 2" w:semiHidden="1" w:unhideWhenUsed="1"/>
-    <w:lsdException w:name="index 3" w:semiHidden="1" w:unhideWhenUsed="1"/>
-    <w:lsdException w:name="index 4" w:semiHidden="1" w:unhideWhenUsed="1"/>
-    <w:lsdException w:name="index 5" w:semiHidden="1" w:unhideWhenUsed="1"/>
-    <w:lsdException w:name="index 6" w:semiHidden="1" w:unhideWhenUsed="1"/>
-    <w:lsdException w:name="index 7" w:semiHidden="1" w:unhideWhenUsed="1"/>
-    <w:lsdException w:name="index 8" w:semiHidden="1" w:unhideWhenUsed="1"/>
-    <w:lsdException w:name="index 9" w:semiHidden="1" w:unhideWhenUsed="1"/>
-    <w:lsdException w:name="toc 1" w:semiHidden="1" w:uiPriority="39" w:unhideWhenUsed="1"/>
-    <w:lsdException w:name="toc 2" w:semiHidden="1" w:uiPriority="39" w:unhideWhenUsed="1"/>
-    <w:lsdException w:name="toc 3" w:semiHidden="1" w:uiPriority="39" w:unhideWhenUsed="1"/>
-    <w:lsdException w:name="toc 4" w:semiHidden="1" w:uiPriority="39" w:unhideWhenUsed="1"/>
-    <w:lsdException w:name="toc 5" w:semiHidden="1" w:uiPriority="39" w:unhideWhenUsed="1"/>
-    <w:lsdException w:name="toc 6" w:semiHidden="1" w:uiPriority="39" w:unhideWhenUsed="1"/>
-    <w:lsdException w:name="toc 7" w:semiHidden="1" w:uiPriority="39" w:unhideWhenUsed="1"/>
-    <w:lsdException w:name="toc 8" w:semiHidden="1" w:uiPriority="39" w:unhideWhenUsed="1"/>
-    <w:lsdException w:name="toc 9" w:semiHidden="1" w:uiPriority="39" w:unhideWhenUsed="1"/>
-    <w:lsdException w:name="Normal Indent" w:semiHidden="1" w:unhideWhenUsed="1"/>
-    <w:lsdException w:name="footnote text" w:semiHidden="1" w:unhideWhenUsed="1"/>
-    <w:lsdException w:name="annotation text" w:semiHidden="1" w:unhideWhenUsed="1"/>
-    <w:lsdException w:name="header" w:semiHidden="1" w:unhideWhenUsed="1"/>
-    <w:lsdException w:name="footer" w:semiHidden="1" w:unhideWhenUsed="1"/>
-    <w:lsdException w:name="index heading" w:semiHidden="1" w:unhideWhenUsed="1"/>
-    <w:lsdException w:name="caption" w:semiHidden="1" w:uiPriority="35" w:unhideWhenUsed="1" w:qFormat="1"/>
-    <w:lsdException w:name="table of figures" w:semiHidden="1" w:unhideWhenUsed="1"/>
-    <w:lsdException w:name="envelope address" w:semiHidden="1" w:unhideWhenUsed="1"/>
-    <w:lsdException w:name="envelope return" w:semiHidden="1" w:unhideWhenUsed="1"/>
-    <w:lsdException w:name="footnote reference" w:semiHidden="1" w:unhideWhenUsed="1"/>
-    <w:lsdException w:name="annotation reference" w:semiHidden="1" w:unhideWhenUsed="1"/>
-    <w:lsdException w:name="line number" w:semiHidden="1" w:unhideWhenUsed="1"/>
-    <w:lsdException w:name="page number" w:semiHidden="1" w:unhideWhenUsed="1"/>
-    <w:lsdException w:name="endnote reference" w:semiHidden="1" w:unhideWhenUsed="1"/>
-    <w:lsdException w:name="endnote text" w:semiHidden="1" w:unhideWhenUsed="1"/>
-    <w:lsdException w:name="table of authorities" w:semiHidden="1" w:unhideWhenUsed="1"/>
-    <w:lsdException w:name="macro" w:semiHidden="1" w:unhideWhenUsed="1"/>
-    <w:lsdException w:name="toa heading" w:semiHidden="1" w:unhideWhenUsed="1"/>
-    <w:lsdException w:name="List" w:semiHidden="1" w:unhideWhenUsed="1"/>
-    <w:lsdException w:name="List Bullet" w:semiHidden="1" w:unhideWhenUsed="1"/>
-    <w:lsdException w:name="List Number" w:semiHidden="1" w:unhideWhenUsed="1"/>
-    <w:lsdException w:name="List 2" w:semiHidden="1" w:unhideWhenUsed="1"/>
-    <w:lsdException w:name="List 3" w:semiHidden="1" w:unhideWhenUsed="1"/>
-    <w:lsdException w:name="List 4" w:semiHidden="1" w:unhideWhenUsed="1"/>
-    <w:lsdException w:name="List 5" w:semiHidden="1" w:unhideWhenUsed="1"/>
-    <w:lsdException w:name="List Bullet 2" w:semiHidden="1" w:unhideWhenUsed="1"/>
-    <w:lsdException w:name="List Bullet 3" w:semiHidden="1" w:unhideWhenUsed="1"/>
-    <w:lsdException w:name="List Bullet 4" w:semiHidden="1" w:unhideWhenUsed="1"/>
-    <w:lsdException w:name="List Bullet 5" w:semiHidden="1" w:unhideWhenUsed="1"/>
-    <w:lsdException w:name="List Number 2" w:semiHidden="1" w:unhideWhenUsed="1"/>
-    <w:lsdException w:name="List Number 3" w:semiHidden="1" w:unhideWhenUsed="1"/>
-    <w:lsdException w:name="List Number 4" w:semiHidden="1" w:unhideWhenUsed="1"/>
-    <w:lsdException w:name="List Number 5" w:semiHidden="1" w:unhideWhenUsed="1"/>
-    <w:lsdException w:name="Title" w:uiPriority="10" w:qFormat="1"/>
-    <w:lsdException w:name="Closing" w:semiHidden="1" w:unhideWhenUsed="1"/>
-    <w:lsdException w:name="Signature" w:semiHidden="1" w:unhideWhenUsed="1"/>
-    <w:lsdException w:name="Default Paragraph Font" w:semiHidden="1" w:uiPriority="1" w:unhideWhenUsed="1"/>
-    <w:lsdException w:name="Body Text" w:semiHidden="1" w:unhideWhenUsed="1"/>
-    <w:lsdException w:name="Body Text Indent" w:semiHidden="1" w:unhideWhenUsed="1"/>
-    <w:lsdException w:name="List Continue" w:semiHidden="1" w:unhideWhenUsed="1"/>
-    <w:lsdException w:name="List Continue 2" w:semiHidden="1" w:unhideWhenUsed="1"/>
-    <w:lsdException w:name="List Continue 3" w:semiHidden="1" w:unhideWhenUsed="1"/>
-    <w:lsdException w:name="List Continue 4" w:semiHidden="1" w:unhideWhenUsed="1"/>
-    <w:lsdException w:name="List Continue 5" w:semiHidden="1" w:unhideWhenUsed="1"/>
-    <w:lsdException w:name="Message Header" w:semiHidden="1" w:unhideWhenUsed="1"/>
-    <w:lsdException w:name="Subtitle" w:uiPriority="11" w:qFormat="1"/>
-    <w:lsdException w:name="Salutation" w:semiHidden="1" w:unhideWhenUsed="1"/>
-    <w:lsdException w:name="Date" w:semiHidden="1" w:unhideWhenUsed="1"/>
-    <w:lsdException w:name="Body Text First Indent" w:semiHidden="1" w:unhideWhenUsed="1"/>
-    <w:lsdException w:name="Body Text First Indent 2" w:semiHidden="1" w:unhideWhenUsed="1"/>
-    <w:lsdException w:name="Note Heading" w:semiHidden="1" w:unhideWhenUsed="1"/>
-    <w:lsdException w:name="Body Text 2" w:semiHidden="1" w:unhideWhenUsed="1"/>
-    <w:lsdException w:name="Body Text 3" w:semiHidden="1" w:unhideWhenUsed="1"/>
-    <w:lsdException w:name="Body Text Indent 2" w:semiHidden="1" w:unhideWhenUsed="1"/>
-    <w:lsdException w:name="Body Text Indent 3" w:semiHidden="1" w:unhideWhenUsed="1"/>
-    <w:lsdException w:name="Block Text" w:semiHidden="1" w:unhideWhenUsed="1"/>
-    <w:lsdException w:name="Hyperlink" w:semiHidden="1" w:unhideWhenUsed="1"/>
-    <w:lsdException w:name="FollowedHyperlink" w:semiHidden="1" w:unhideWhenUsed="1"/>
-    <w:lsdException w:name="Strong" w:uiPriority="22" w:qFormat="1"/>
-    <w:lsdException w:name="Emphasis" w:uiPriority="20" w:qFormat="1"/>
-    <w:lsdException w:name="Document Map" w:semiHidden="1" w:unhideWhenUsed="1"/>
-    <w:lsdException w:name="Plain Text" w:semiHidden="1" w:unhideWhenUsed="1"/>
-    <w:lsdException w:name="E-mail Signature" w:semiHidden="1" w:unhideWhenUsed="1"/>
-    <w:lsdException w:name="HTML Top of Form" w:semiHidden="1" w:unhideWhenUsed="1"/>
-    <w:lsdException w:name="HTML Bottom of Form" w:semiHidden="1" w:unhideWhenUsed="1"/>
-    <w:lsdException w:name="Normal (Web)" w:semiHidden="1" w:unhideWhenUsed="1"/>
-    <w:lsdException w:name="HTML Acronym" w:semiHidden="1" w:unhideWhenUsed="1"/>
-    <w:lsdException w:name="HTML Address" w:semiHidden="1" w:unhideWhenUsed="1"/>
-    <w:lsdException w:name="HTML Cite" w:semiHidden="1" w:unhideWhenUsed="1"/>
-    <w:lsdException w:name="HTML Code" w:semiHidden="1" w:unhideWhenUsed="1"/>
-    <w:lsdException w:name="HTML Definition" w:semiHidden="1" w:unhideWhenUsed="1"/>
-    <w:lsdException w:name="HTML Keyboard" w:semiHidden="1" w:unhideWhenUsed="1"/>
-    <w:lsdException w:name="HTML Preformatted" w:semiHidden="1" w:unhideWhenUsed="1"/>
-    <w:lsdException w:name="HTML Sample" w:semiHidden="1" w:unhideWhenUsed="1"/>
-    <w:lsdException w:name="HTML Typewriter" w:semiHidden="1" w:unhideWhenUsed="1"/>
-    <w:lsdException w:name="HTML Variable" w:semiHidden="1" w:unhideWhenUsed="1"/>
-    <w:lsdException w:name="Normal Table" w:semiHidden="1" w:unhideWhenUsed="1"/>
-    <w:lsdException w:name="annotation subject" w:semiHidden="1" w:unhideWhenUsed="1"/>
-    <w:lsdException w:name="No List" w:semiHidden="1" w:unhideWhenUsed="1"/>
-    <w:lsdException w:name="Outline List 1" w:semiHidden="1" w:unhideWhenUsed="1"/>
-    <w:lsdException w:name="Outline List 2" w:semiHidden="1" w:unhideWhenUsed="1"/>
-    <w:lsdException w:name="Outline List 3" w:semiHidden="1" w:unhideWhenUsed="1"/>
-    <w:lsdException w:name="Table Simple 1" w:semiHidden="1" w:unhideWhenUsed="1"/>
-    <w:lsdException w:name="Table Simple 2" w:semiHidden="1" w:unhideWhenUsed="1"/>
-    <w:lsdException w:name="Table Simple 3" w:semiHidden="1" w:unhideWhenUsed="1"/>
-    <w:lsdException w:name="Table Classic 1" w:semiHidden="1" w:unhideWhenUsed="1"/>
-    <w:lsdException w:name="Table Classic 2" w:semiHidden="1" w:unhideWhenUsed="1"/>
-    <w:lsdException w:name="Table Classic 3" w:semiHidden="1" w:unhideWhenUsed="1"/>
-    <w:lsdException w:name="Table Classic 4" w:semiHidden="1" w:unhideWhenUsed="1"/>
-    <w:lsdException w:name="Table Colorful 1" w:semiHidden="1" w:unhideWhenUsed="1"/>
-    <w:lsdException w:name="Table Colorful 2" w:semiHidden="1" w:unhideWhenUsed="1"/>
-    <w:lsdException w:name="Table Colorful 3" w:semiHidden="1" w:unhideWhenUsed="1"/>
-    <w:lsdException w:name="Table Columns 1" w:semiHidden="1" w:unhideWhenUsed="1"/>
-    <w:lsdException w:name="Table Columns 2" w:semiHidden="1" w:unhideWhenUsed="1"/>
-    <w:lsdException w:name="Table Columns 3" w:semiHidden="1" w:unhideWhenUsed="1"/>
-    <w:lsdException w:name="Table Columns 4" w:semiHidden="1" w:unhideWhenUsed="1"/>
-    <w:lsdException w:name="Table Columns 5" w:semiHidden="1" w:unhideWhenUsed="1"/>
-    <w:lsdException w:name="Table Grid 1" w:semiHidden="1" w:unhideWhenUsed="1"/>
-    <w:lsdException w:name="Table Grid 2" w:semiHidden="1" w:unhideWhenUsed="1"/>
-    <w:lsdException w:name="Table Grid 3" w:semiHidden="1" w:unhideWhenUsed="1"/>
-    <w:lsdException w:name="Table Grid 4" w:semiHidden="1" w:unhideWhenUsed="1"/>
-    <w:lsdException w:name="Table Grid 5" w:semiHidden="1" w:unhideWhenUsed="1"/>
-    <w:lsdException w:name="Table Grid 6" w:semiHidden="1" w:unhideWhenUsed="1"/>
-    <w:lsdException w:name="Table Grid 7" w:semiHidden="1" w:unhideWhenUsed="1"/>
-    <w:lsdException w:name="Table Grid 8" w:semiHidden="1" w:unhideWhenUsed="1"/>
-    <w:lsdException w:name="Table List 1" w:semiHidden="1" w:unhideWhenUsed="1"/>
-    <w:lsdException w:name="Table List 2" w:semiHidden="1" w:unhideWhenUsed="1"/>
-    <w:lsdException w:name="Table List 3" w:semiHidden="1" w:unhideWhenUsed="1"/>
-    <w:lsdException w:name="Table List 4" w:semiHidden="1" w:unhideWhenUsed="1"/>
-    <w:lsdException w:name="Table List 5" w:semiHidden="1" w:unhideWhenUsed="1"/>
-    <w:lsdException w:name="Table List 6" w:semiHidden="1" w:unhideWhenUsed="1"/>
-    <w:lsdException w:name="Table List 7" w:semiHidden="1" w:unhideWhenUsed="1"/>
-    <w:lsdException w:name="Table List 8" w:semiHidden="1" w:unhideWhenUsed="1"/>
-    <w:lsdException w:name="Table 3D effects 1" w:semiHidden="1" w:unhideWhenUsed="1"/>
-    <w:lsdException w:name="Table 3D effects 2" w:semiHidden="1" w:unhideWhenUsed="1"/>
-    <w:lsdException w:name="Table 3D effects 3" w:semiHidden="1" w:unhideWhenUsed="1"/>
-    <w:lsdException w:name="Table Contemporary" w:semiHidden="1" w:unhideWhenUsed="1"/>
-    <w:lsdException w:name="Table Elegant" w:semiHidden="1" w:unhideWhenUsed="1"/>
-    <w:lsdException w:name="Table Professional" w:semiHidden="1" w:unhideWhenUsed="1"/>
-    <w:lsdException w:name="Table Subtle 1" w:semiHidden="1" w:unhideWhenUsed="1"/>
-    <w:lsdException w:name="Table Subtle 2" w:semiHidden="1" w:unhideWhenUsed="1"/>
-    <w:lsdException w:name="Table Web 1" w:semiHidden="1" w:unhideWhenUsed="1"/>
-    <w:lsdException w:name="Table Web 2" w:semiHidden="1" w:unhideWhenUsed="1"/>
-    <w:lsdException w:name="Table Web 3" w:semiHidden="1" w:unhideWhenUsed="1"/>
-    <w:lsdException w:name="Balloon Text" w:semiHidden="1" w:unhideWhenUsed="1"/>
-    <w:lsdException w:name="Table Grid" w:uiPriority="59"/>
-    <w:lsdException w:name="Table Theme" w:semiHidden="1" w:unhideWhenUsed="1"/>
-    <w:lsdException w:name="Placeholder Text" w:semiHidden="1"/>
-    <w:lsdException w:name="No Spacing" w:uiPriority="1" w:qFormat="1"/>
-    <w:lsdException w:name="Light Shading" w:uiPriority="60"/>
-    <w:lsdException w:name="Light List" w:uiPriority="61"/>
-    <w:lsdException w:name="Light Grid" w:uiPriority="62"/>
-    <w:lsdException w:name="Medium Shading 1" w:uiPriority="63"/>
-    <w:lsdException w:name="Medium Shading 2" w:uiPriority="64"/>
-    <w:lsdException w:name="Medium List 1" w:uiPriority="65"/>
-    <w:lsdException w:name="Medium List 2" w:uiPriority="66"/>
-    <w:lsdException w:name="Medium Grid 1" w:uiPriority="67"/>
-    <w:lsdException w:name="Medium Grid 2" w:uiPriority="68"/>
-    <w:lsdException w:name="Medium Grid 3" w:uiPriority="69"/>
-    <w:lsdException w:name="Dark List" w:uiPriority="70"/>
-    <w:lsdException w:name="Colorful Shading" w:uiPriority="71"/>
-    <w:lsdException w:name="Colorful List" w:uiPriority="72"/>
-    <w:lsdException w:name="Colorful Grid" w:uiPriority="73"/>
-    <w:lsdException w:name="Light Shading Accent 1" w:uiPriority="60"/>
-    <w:lsdException w:name="Light List Accent 1" w:uiPriority="61"/>
-    <w:lsdException w:name="Light Grid Accent 1" w:uiPriority="62"/>
-    <w:lsdException w:name="Medium Shading 1 Accent 1" w:uiPriority="63"/>
-    <w:lsdException w:name="Medium Shading 2 Accent 1" w:uiPriority="64"/>
-    <w:lsdException w:name="Medium List 1 Accent 1" w:uiPriority="65"/>
-    <w:lsdException w:name="Revision" w:semiHidden="1"/>
-    <w:lsdException w:name="List Paragraph" w:uiPriority="34" w:qFormat="1"/>
-    <w:lsdException w:name="Quote" w:uiPriority="29" w:qFormat="1"/>
-    <w:lsdException w:name="Intense Quote" w:uiPriority="30" w:qFormat="1"/>
-    <w:lsdException w:name="Medium List 2 Accent 1" w:uiPriority="66"/>
-    <w:lsdException w:name="Medium Grid 1 Accent 1" w:uiPriority="67"/>
-    <w:lsdException w:name="Medium Grid 2 Accent 1" w:uiPriority="68"/>
-    <w:lsdException w:name="Medium Grid 3 Accent 1" w:uiPriority="69"/>
-    <w:lsdException w:name="Dark List Accent 1" w:uiPriority="70"/>
-    <w:lsdException w:name="Colorful Shading Accent 1" w:uiPriority="71"/>
-    <w:lsdException w:name="Colorful List Accent 1" w:uiPriority="72"/>
-    <w:lsdException w:name="Colorful Grid Accent 1" w:uiPriority="73"/>
-    <w:lsdException w:name="Light Shading Accent 2" w:uiPriority="60"/>
-    <w:lsdException w:name="Light List Accent 2" w:uiPriority="61"/>
-    <w:lsdException w:name="Light Grid Accent 2" w:uiPriority="62"/>
-    <w:lsdException w:name="Medium Shading 1 Accent 2" w:uiPriority="63"/>
-    <w:lsdException w:name="Medium Shading 2 Accent 2" w:uiPriority="64"/>
-    <w:lsdException w:name="Medium List 1 Accent 2" w:uiPriority="65"/>
-    <w:lsdException w:name="Medium List 2 Accent 2" w:uiPriority="66"/>
-    <w:lsdException w:name="Medium Grid 1 Accent 2" w:uiPriority="67"/>
-    <w:lsdException w:name="Medium Grid 2 Accent 2" w:uiPriority="68"/>
-    <w:lsdException w:name="Medium Grid 3 Accent 2" w:uiPriority="69"/>
-    <w:lsdException w:name="Dark List Accent 2" w:uiPriority="70"/>
-    <w:lsdException w:name="Colorful Shading Accent 2" w:uiPriority="71"/>
-    <w:lsdException w:name="Colorful List Accent 2" w:uiPriority="72"/>
-    <w:lsdException w:name="Colorful Grid Accent 2" w:uiPriority="73"/>
-    <w:lsdException w:name="Light Shading Accent 3" w:uiPriority="60"/>
-    <w:lsdException w:name="Light List Accent 3" w:uiPriority="61"/>
-    <w:lsdException w:name="Light Grid Accent 3" w:uiPriority="62"/>
-    <w:lsdException w:name="Medium Shading 1 Accent 3" w:uiPriority="63"/>
-    <w:lsdException w:name="Medium Shading 2 Accent 3" w:uiPriority="64"/>
-    <w:lsdException w:name="Medium List 1 Accent 3" w:uiPriority="65"/>
-    <w:lsdException w:name="Medium List 2 Accent 3" w:uiPriority="66"/>
-    <w:lsdException w:name="Medium Grid 1 Accent 3" w:uiPriority="67"/>
-    <w:lsdException w:name="Medium Grid 2 Accent 3" w:uiPriority="68"/>
-    <w:lsdException w:name="Medium Grid 3 Accent 3" w:uiPriority="69"/>
-    <w:lsdException w:name="Dark List Accent 3" w:uiPriority="70"/>
-    <w:lsdException w:name="Colorful Shading Accent 3" w:uiPriority="71"/>
-    <w:lsdException w:name="Colorful List Accent 3" w:uiPriority="72"/>
-    <w:lsdException w:name="Colorful Grid Accent 3" w:uiPriority="73"/>
-    <w:lsdException w:name="Light Shading Accent 4" w:uiPriority="60"/>
-    <w:lsdException w:name="Light List Accent 4" w:uiPriority="61"/>
-    <w:lsdException w:name="Light Grid Accent 4" w:uiPriority="62"/>
-    <w:lsdException w:name="Medium Shading 1 Accent 4" w:uiPriority="63"/>
-    <w:lsdException w:name="Medium Shading 2 Accent 4" w:uiPriority="64"/>
-    <w:lsdException w:name="Medium List 1 Accent 4" w:uiPriority="65"/>
-    <w:lsdException w:name="Medium List 2 Accent 4" w:uiPriority="66"/>
-    <w:lsdException w:name="Medium Grid 1 Accent 4" w:uiPriority="67"/>
-    <w:lsdException w:name="Medium Grid 2 Accent 4" w:uiPriority="68"/>
-    <w:lsdException w:name="Medium Grid 3 Accent 4" w:uiPriority="69"/>
-    <w:lsdException w:name="Dark List Accent 4" w:uiPriority="70"/>
-    <w:lsdException w:name="Colorful Shading Accent 4" w:uiPriority="71"/>
-    <w:lsdException w:name="Colorful List Accent 4" w:uiPriority="72"/>
-    <w:lsdException w:name="Colorful Grid Accent 4" w:uiPriority="73"/>
-    <w:lsdException w:name="Light Shading Accent 5" w:uiPriority="60"/>
-    <w:lsdException w:name="Light List Accent 5" w:uiPriority="61"/>
-    <w:lsdException w:name="Light Grid Accent 5" w:uiPriority="62"/>
-    <w:lsdException w:name="Medium Shading 1 Accent 5" w:uiPriority="63"/>
-    <w:lsdException w:name="Medium Shading 2 Accent 5" w:uiPriority="64"/>
-    <w:lsdException w:name="Medium List 1 Accent 5" w:uiPriority="65"/>
-    <w:lsdException w:name="Medium List 2 Accent 5" w:uiPriority="66"/>
-    <w:lsdException w:name="Medium Grid 1 Accent 5" w:uiPriority="67"/>
-    <w:lsdException w:name="Medium Grid 2 Accent 5" w:uiPriority="68"/>
-    <w:lsdException w:name="Medium Grid 3 Accent 5" w:uiPriority="69"/>
-    <w:lsdException w:name="Dark List Accent 5" w:uiPriority="70"/>
-    <w:lsdException w:name="Colorful Shading Accent 5" w:uiPriority="71"/>
-    <w:lsdException w:name="Colorful List Accent 5" w:uiPriority="72"/>
-    <w:lsdException w:name="Colorful Grid Accent 5" w:uiPriority="73"/>
-    <w:lsdException w:name="Light Shading Accent 6" w:uiPriority="60"/>
-    <w:lsdException w:name="Light List Accent 6" w:uiPriority="61"/>
-    <w:lsdException w:name="Light Grid Accent 6" w:uiPriority="62"/>
-    <w:lsdException w:name="Medium Shading 1 Accent 6" w:uiPriority="63"/>
-    <w:lsdException w:name="Medium Shading 2 Accent 6" w:uiPriority="64"/>
-    <w:lsdException w:name="Medium List 1 Accent 6" w:uiPriority="65"/>
-    <w:lsdException w:name="Medium List 2 Accent 6" w:uiPriority="66"/>
-    <w:lsdException w:name="Medium Grid 1 Accent 6" w:uiPriority="67"/>
-    <w:lsdException w:name="Medium Grid 2 Accent 6" w:uiPriority="68"/>
-    <w:lsdException w:name="Medium Grid 3 Accent 6" w:uiPriority="69"/>
-    <w:lsdException w:name="Dark List Accent 6" w:uiPriority="70"/>
-    <w:lsdException w:name="Colorful Shading Accent 6" w:uiPriority="71"/>
-    <w:lsdException w:name="Colorful List Accent 6" w:uiPriority="72"/>
-    <w:lsdException w:name="Colorful Grid Accent 6" w:uiPriority="73"/>
-    <w:lsdException w:name="Subtle Emphasis" w:uiPriority="19" w:qFormat="1"/>
-    <w:lsdException w:name="Intense Emphasis" w:uiPriority="21" w:qFormat="1"/>
-    <w:lsdException w:name="Subtle Reference" w:uiPriority="31" w:qFormat="1"/>
-    <w:lsdException w:name="Intense Reference" w:uiPriority="32" w:qFormat="1"/>
-    <w:lsdException w:name="Book Title" w:uiPriority="33" w:qFormat="1"/>
-    <w:lsdException w:name="Bibliography" w:semiHidden="1" w:uiPriority="37" w:unhideWhenUsed="1"/>
-    <w:lsdException w:name="TOC Heading" w:semiHidden="1" w:uiPriority="39" w:unhideWhenUsed="1" w:qFormat="1"/>
-    <w:lsdException w:name="Plain Table 1" w:uiPriority="41"/>
-    <w:lsdException w:name="Plain Table 2" w:uiPriority="42"/>
-    <w:lsdException w:name="Plain Table 3" w:uiPriority="43"/>
-    <w:lsdException w:name="Plain Table 4" w:uiPriority="44"/>
-    <w:lsdException w:name="Plain Table 5" w:uiPriority="45"/>
-    <w:lsdException w:name="Grid Table Light" w:uiPriority="40"/>
-    <w:lsdException w:name="Grid Table 1 Light" w:uiPriority="46"/>
-    <w:lsdException w:name="Grid Table 2" w:uiPriority="47"/>
-    <w:lsdException w:name="Grid Table 3" w:uiPriority="48"/>
-    <w:lsdException w:name="Grid Table 4" w:uiPriority="49"/>
-    <w:lsdException w:name="Grid Table 5 Dark" w:uiPriority="50"/>
-    <w:lsdException w:name="Grid Table 6 Colorful" w:uiPriority="51"/>
-    <w:lsdException w:name="Grid Table 7 Colorful" w:uiPriority="52"/>
-    <w:lsdException w:name="Grid Table 1 Light Accent 1" w:uiPriority="46"/>
-    <w:lsdException w:name="Grid Table 2 Accent 1" w:uiPriority="47"/>
-    <w:lsdException w:name="Grid Table 3 Accent 1" w:uiPriority="48"/>
-    <w:lsdException w:name="Grid Table 4 Accent 1" w:uiPriority="49"/>
-    <w:lsdException w:name="Grid Table 5 Dark Accent 1" w:uiPriority="50"/>
-    <w:lsdException w:name="Grid Table 6 Colorful Accent 1" w:uiPriority="51"/>
-    <w:lsdException w:name="Grid Table 7 Colorful Accent 1" w:uiPriority="52"/>
-    <w:lsdException w:name="Grid Table 1 Light Accent 2" w:uiPriority="46"/>
-    <w:lsdException w:name="Grid Table 2 Accent 2" w:uiPriority="47"/>
-    <w:lsdException w:name="Grid Table 3 Accent 2" w:uiPriority="48"/>
-    <w:lsdException w:name="Grid Table 4 Accent 2" w:uiPriority="49"/>
-    <w:lsdException w:name="Grid Table 5 Dark Accent 2" w:uiPriority="50"/>
-    <w:lsdException w:name="Grid Table 6 Colorful Accent 2" w:uiPriority="51"/>
-    <w:lsdException w:name="Grid Table 7 Colorful Accent 2" w:uiPriority="52"/>
-    <w:lsdException w:name="Grid Table 1 Light Accent 3" w:uiPriority="46"/>
-    <w:lsdException w:name="Grid Table 2 Accent 3" w:uiPriority="47"/>
-    <w:lsdException w:name="Grid Table 3 Accent 3" w:uiPriority="48"/>
-    <w:lsdException w:name="Grid Table 4 Accent 3" w:uiPriority="49"/>
-    <w:lsdException w:name="Grid Table 5 Dark Accent 3" w:uiPriority="50"/>
-    <w:lsdException w:name="Grid Table 6 Colorful Accent 3" w:uiPriority="51"/>
-    <w:lsdException w:name="Grid Table 7 Colorful Accent 3" w:uiPriority="52"/>
-    <w:lsdException w:name="Grid Table 1 Light Accent 4" w:uiPriority="46"/>
-    <w:lsdException w:name="Grid Table 2 Accent 4" w:uiPriority="47"/>
-    <w:lsdException w:name="Grid Table 3 Accent 4" w:uiPriority="48"/>
-    <w:lsdException w:name="Grid Table 4 Accent 4" w:uiPriority="49"/>
-    <w:lsdException w:name="Grid Table 5 Dark Accent 4" w:uiPriority="50"/>
-    <w:lsdException w:name="Grid Table 6 Colorful Accent 4" w:uiPriority="51"/>
-    <w:lsdException w:name="Grid Table 7 Colorful Accent 4" w:uiPriority="52"/>
-    <w:lsdException w:name="Grid Table 1 Light Accent 5" w:uiPriority="46"/>
-    <w:lsdException w:name="Grid Table 2 Accent 5" w:uiPriority="47"/>
-    <w:lsdException w:name="Grid Table 3 Accent 5" w:uiPriority="48"/>
-    <w:lsdException w:name="Grid Table 4 Accent 5" w:uiPriority="49"/>
-    <w:lsdException w:name="Grid Table 5 Dark Accent 5" w:uiPriority="50"/>
-    <w:lsdException w:name="Grid Table 6 Colorful Accent 5" w:uiPriority="51"/>
-    <w:lsdException w:name="Grid Table 7 Colorful Accent 5" w:uiPriority="52"/>
-    <w:lsdException w:name="Grid Table 1 Light Accent 6" w:uiPriority="46"/>
-    <w:lsdException w:name="Grid Table 2 Accent 6" w:uiPriority="47"/>
-    <w:lsdException w:name="Grid Table 3 Accent 6" w:uiPriority="48"/>
-    <w:lsdException w:name="Grid Table 4 Accent 6" w:uiPriority="49"/>
-    <w:lsdException w:name="Grid Table 5 Dark Accent 6" w:uiPriority="50"/>
-    <w:lsdException w:name="Grid Table 6 Colorful Accent 6" w:uiPriority="51"/>
-    <w:lsdException w:name="Grid Table 7 Colorful Accent 6" w:uiPriority="52"/>
-    <w:lsdException w:name="List Table 1 Light" w:uiPriority="46"/>
-    <w:lsdException w:name="List Table 2" w:uiPriority="47"/>
-    <w:lsdException w:name="List Table 3" w:uiPriority="48"/>
-    <w:lsdException w:name="List Table 4" w:uiPriority="49"/>
-    <w:lsdException w:name="List Table 5 Dark" w:uiPriority="50"/>
-    <w:lsdException w:name="List Table 6 Colorful" w:uiPriority="51"/>
-    <w:lsdException w:name="List Table 7 Colorful" w:uiPriority="52"/>
-    <w:lsdException w:name="List Table 1 Light Accent 1" w:uiPriority="46"/>
-    <w:lsdException w:name="List Table 2 Accent 1" w:uiPriority="47"/>
-    <w:lsdException w:name="List Table 3 Accent 1" w:uiPriority="48"/>
-    <w:lsdException w:name="List Table 4 Accent 1" w:uiPriority="49"/>
-    <w:lsdException w:name="List Table 5 Dark Accent 1" w:uiPriority="50"/>
-    <w:lsdException w:name="List Table 6 Colorful Accent 1" w:uiPriority="51"/>
-    <w:lsdException w:name="List Table 7 Colorful Accent 1" w:uiPriority="52"/>
-    <w:lsdException w:name="List Table 1 Light Accent 2" w:uiPriority="46"/>
-    <w:lsdException w:name="List Table 2 Accent 2" w:uiPriority="47"/>
-    <w:lsdException w:name="List Table 3 Accent 2" w:uiPriority="48"/>
-    <w:lsdException w:name="List Table 4 Accent 2" w:uiPriority="49"/>
-    <w:lsdException w:name="List Table 5 Dark Accent 2" w:uiPriority="50"/>
-    <w:lsdException w:name="List Table 6 Colorful Accent 2" w:uiPriority="51"/>
-    <w:lsdException w:name="List Table 7 Colorful Accent 2" w:uiPriority="52"/>
-    <w:lsdException w:name="List Table 1 Light Accent 3" w:uiPriority="46"/>
-    <w:lsdException w:name="List Table 2 Accent 3" w:uiPriority="47"/>
-    <w:lsdException w:name="List Table 3 Accent 3" w:uiPriority="48"/>
-    <w:lsdException w:name="List Table 4 Accent 3" w:uiPriority="49"/>
-    <w:lsdException w:name="List Table 5 Dark Accent 3" w:uiPriority="50"/>
-    <w:lsdException w:name="List Table 6 Colorful Accent 3" w:uiPriority="51"/>
-    <w:lsdException w:name="List Table 7 Colorful Accent 3" w:uiPriority="52"/>
-    <w:lsdException w:name="List Table 1 Light Accent 4" w:uiPriority="46"/>
-    <w:lsdException w:name="List Table 2 Accent 4" w:uiPriority="47"/>
-    <w:lsdException w:name="List Table 3 Accent 4" w:uiPriority="48"/>
-    <w:lsdException w:name="List Table 4 Accent 4" w:uiPriority="49"/>
-    <w:lsdException w:name="List Table 5 Dark Accent 4" w:uiPriority="50"/>
-    <w:lsdException w:name="List Table 6 Colorful Accent 4" w:uiPriority="51"/>
-    <w:lsdException w:name="List Table 7 Colorful Accent 4" w:uiPriority="52"/>
-    <w:lsdException w:name="List Table 1 Light Accent 5" w:uiPriority="46"/>
-    <w:lsdException w:name="List Table 2 Accent 5" w:uiPriority="47"/>
-    <w:lsdException w:name="List Table 3 Accent 5" w:uiPriority="48"/>
-    <w:lsdException w:name="List Table 4 Accent 5" w:uiPriority="49"/>
-    <w:lsdException w:name="List Table 5 Dark Accent 5" w:uiPriority="50"/>
-    <w:lsdException w:name="List Table 6 Colorful Accent 5" w:uiPriority="51"/>
-    <w:lsdException w:name="List Table 7 Colorful Accent 5" w:uiPriority="52"/>
-    <w:lsdException w:name="List Table 1 Light Accent 6" w:uiPriority="46"/>
-    <w:lsdException w:name="List Table 2 Accent 6" w:uiPriority="47"/>
-    <w:lsdException w:name="List Table 3 Accent 6" w:uiPriority="48"/>
-    <w:lsdException w:name="List Table 4 Accent 6" w:uiPriority="49"/>
-    <w:lsdException w:name="List Table 5 Dark Accent 6" w:uiPriority="50"/>
-    <w:lsdException w:name="List Table 6 Colorful Accent 6" w:uiPriority="51"/>
-    <w:lsdException w:name="List Table 7 Colorful Accent 6" w:uiPriority="52"/>
-    <w:lsdException w:name="Mention" w:semiHidden="1" w:unhideWhenUsed="1"/>
-    <w:lsdException w:name="Smart Hyperlink" w:semiHidden="1" w:unhideWhenUsed="1"/>
-    <w:lsdException w:name="Hashtag" w:semiHidden="1" w:unhideWhenUsed="1"/>
-    <w:lsdException w:name="Unresolved Mention" w:semiHidden="1" w:unhideWhenUsed="1"/>
-    <w:lsdException w:name="Smart Link" w:semiHidden="1" w:unhideWhenUsed="1"/>
+  <w:latentStyles w:defLockedState="0" w:defUIPriority="99" w:defSemiHidden="1" w:defUnhideWhenUsed="1" w:defQFormat="0" w:count="267">
+    <w:lsdException w:name="Normal" w:semiHidden="0" w:uiPriority="0" w:unhideWhenUsed="0" w:qFormat="1"/>
+    <w:lsdException w:name="heading 1" w:semiHidden="0" w:uiPriority="9" w:unhideWhenUsed="0" w:qFormat="1"/>
+    <w:lsdException w:name="heading 2" w:uiPriority="9" w:qFormat="1"/>
+    <w:lsdException w:name="heading 3" w:uiPriority="9" w:qFormat="1"/>
+    <w:lsdException w:name="heading 4" w:uiPriority="9" w:qFormat="1"/>
+    <w:lsdException w:name="heading 5" w:uiPriority="9" w:qFormat="1"/>
+    <w:lsdException w:name="heading 6" w:uiPriority="9" w:qFormat="1"/>
+    <w:lsdException w:name="heading 7" w:uiPriority="9" w:qFormat="1"/>
+    <w:lsdException w:name="heading 8" w:uiPriority="9" w:qFormat="1"/>
+    <w:lsdException w:name="heading 9" w:uiPriority="9" w:qFormat="1"/>
+    <w:lsdException w:name="toc 1" w:uiPriority="39"/>
+    <w:lsdException w:name="toc 2" w:uiPriority="39"/>
+    <w:lsdException w:name="toc 3" w:uiPriority="39"/>
+    <w:lsdException w:name="toc 4" w:uiPriority="39"/>
+    <w:lsdException w:name="toc 5" w:uiPriority="39"/>
+    <w:lsdException w:name="toc 6" w:uiPriority="39"/>
+    <w:lsdException w:name="toc 7" w:uiPriority="39"/>
+    <w:lsdException w:name="toc 8" w:uiPriority="39"/>
+    <w:lsdException w:name="toc 9" w:uiPriority="39"/>
+    <w:lsdException w:name="caption" w:uiPriority="35" w:qFormat="1"/>
+    <w:lsdException w:name="Title" w:semiHidden="0" w:uiPriority="10" w:unhideWhenUsed="0" w:qFormat="1"/>
+    <w:lsdException w:name="Default Paragraph Font" w:uiPriority="1"/>
+    <w:lsdException w:name="Subtitle" w:semiHidden="0" w:uiPriority="11" w:unhideWhenUsed="0" w:qFormat="1"/>
+    <w:lsdException w:name="Strong" w:semiHidden="0" w:uiPriority="22" w:unhideWhenUsed="0" w:qFormat="1"/>
+    <w:lsdException w:name="Emphasis" w:semiHidden="0" w:uiPriority="20" w:unhideWhenUsed="0" w:qFormat="1"/>
+    <w:lsdException w:name="Table Grid" w:semiHidden="0" w:uiPriority="59" w:unhideWhenUsed="0"/>
+    <w:lsdException w:name="Placeholder Text" w:unhideWhenUsed="0"/>
+    <w:lsdException w:name="No Spacing" w:semiHidden="0" w:uiPriority="1" w:unhideWhenUsed="0" w:qFormat="1"/>
+    <w:lsdException w:name="Light Shading" w:semiHidden="0" w:uiPriority="60" w:unhideWhenUsed="0"/>
+    <w:lsdException w:name="Light List" w:semiHidden="0" w:uiPriority="61" w:unhideWhenUsed="0"/>
+    <w:lsdException w:name="Light Grid" w:semiHidden="0" w:uiPriority="62" w:unhideWhenUsed="0"/>
+    <w:lsdException w:name="Medium Shading 1" w:semiHidden="0" w:uiPriority="63" w:unhideWhenUsed="0"/>
+    <w:lsdException w:name="Medium Shading 2" w:semiHidden="0" w:uiPriority="64" w:unhideWhenUsed="0"/>
+    <w:lsdException w:name="Medium List 1" w:semiHidden="0" w:uiPriority="65" w:unhideWhenUsed="0"/>
+    <w:lsdException w:name="Medium List 2" w:semiHidden="0" w:uiPriority="66" w:unhideWhenUsed="0"/>
+    <w:lsdException w:name="Medium Grid 1" w:semiHidden="0" w:uiPriority="67" w:unhideWhenUsed="0"/>
+    <w:lsdException w:name="Medium Grid 2" w:semiHidden="0" w:uiPriority="68" w:unhideWhenUsed="0"/>
+    <w:lsdException w:name="Medium Grid 3" w:semiHidden="0" w:uiPriority="69" w:unhideWhenUsed="0"/>
+    <w:lsdException w:name="Dark List" w:semiHidden="0" w:uiPriority="70" w:unhideWhenUsed="0"/>
+    <w:lsdException w:name="Colorful Shading" w:semiHidden="0" w:uiPriority="71" w:unhideWhenUsed="0"/>
+    <w:lsdException w:name="Colorful List" w:semiHidden="0" w:uiPriority="72" w:unhideWhenUsed="0"/>
+    <w:lsdException w:name="Colorful Grid" w:semiHidden="0" w:uiPriority="73" w:unhideWhenUsed="0"/>
+    <w:lsdException w:name="Light Shading Accent 1" w:semiHidden="0" w:uiPriority="60" w:unhideWhenUsed="0"/>
+    <w:lsdException w:name="Light List Accent 1" w:semiHidden="0" w:uiPriority="61" w:unhideWhenUsed="0"/>
+    <w:lsdException w:name="Light Grid Accent 1" w:semiHidden="0" w:uiPriority="62" w:unhideWhenUsed="0"/>
+    <w:lsdException w:name="Medium Shading 1 Accent 1" w:semiHidden="0" w:uiPriority="63" w:unhideWhenUsed="0"/>
+    <w:lsdException w:name="Medium Shading 2 Accent 1" w:semiHidden="0" w:uiPriority="64" w:unhideWhenUsed="0"/>
+    <w:lsdException w:name="Medium List 1 Accent 1" w:semiHidden="0" w:uiPriority="65" w:unhideWhenUsed="0"/>
+    <w:lsdException w:name="Revision" w:unhideWhenUsed="0"/>
+    <w:lsdException w:name="List Paragraph" w:semiHidden="0" w:uiPriority="34" w:unhideWhenUsed="0" w:qFormat="1"/>
+    <w:lsdException w:name="Quote" w:semiHidden="0" w:uiPriority="29" w:unhideWhenUsed="0" w:qFormat="1"/>
+    <w:lsdException w:name="Intense Quote" w:semiHidden="0" w:uiPriority="30" w:unhideWhenUsed="0" w:qFormat="1"/>
+    <w:lsdException w:name="Medium List 2 Accent 1" w:semiHidden="0" w:uiPriority="66" w:unhideWhenUsed="0"/>
+    <w:lsdException w:name="Medium Grid 1 Accent 1" w:semiHidden="0" w:uiPriority="67" w:unhideWhenUsed="0"/>
+    <w:lsdException w:name="Medium Grid 2 Accent 1" w:semiHidden="0" w:uiPriority="68" w:unhideWhenUsed="0"/>
+    <w:lsdException w:name="Medium Grid 3 Accent 1" w:semiHidden="0" w:uiPriority="69" w:unhideWhenUsed="0"/>
+    <w:lsdException w:name="Dark List Accent 1" w:semiHidden="0" w:uiPriority="70" w:unhideWhenUsed="0"/>
+    <w:lsdException w:name="Colorful Shading Accent 1" w:semiHidden="0" w:uiPriority="71" w:unhideWhenUsed="0"/>
+    <w:lsdException w:name="Colorful List Accent 1" w:semiHidden="0" w:uiPriority="72" w:unhideWhenUsed="0"/>
+    <w:lsdException w:name="Colorful Grid Accent 1" w:semiHidden="0" w:uiPriority="73" w:unhideWhenUsed="0"/>
+    <w:lsdException w:name="Light Shading Accent 2" w:semiHidden="0" w:uiPriority="60" w:unhideWhenUsed="0"/>
+    <w:lsdException w:name="Light List Accent 2" w:semiHidden="0" w:uiPriority="61" w:unhideWhenUsed="0"/>
+    <w:lsdException w:name="Light Grid Accent 2" w:semiHidden="0" w:uiPriority="62" w:unhideWhenUsed="0"/>
+    <w:lsdException w:name="Medium Shading 1 Accent 2" w:semiHidden="0" w:uiPriority="63" w:unhideWhenUsed="0"/>
+    <w:lsdException w:name="Medium Shading 2 Accent 2" w:semiHidden="0" w:uiPriority="64" w:unhideWhenUsed="0"/>
+    <w:lsdException w:name="Medium List 1 Accent 2" w:semiHidden="0" w:uiPriority="65" w:unhideWhenUsed="0"/>
+    <w:lsdException w:name="Medium List 2 Accent 2" w:semiHidden="0" w:uiPriority="66" w:unhideWhenUsed="0"/>
+    <w:lsdException w:name="Medium Grid 1 Accent 2" w:semiHidden="0" w:uiPriority="67" w:unhideWhenUsed="0"/>
+    <w:lsdException w:name="Medium Grid 2 Accent 2" w:semiHidden="0" w:uiPriority="68" w:unhideWhenUsed="0"/>
+    <w:lsdException w:name="Medium Grid 3 Accent 2" w:semiHidden="0" w:uiPriority="69" w:unhideWhenUsed="0"/>
+    <w:lsdException w:name="Dark List Accent 2" w:semiHidden="0" w:uiPriority="70" w:unhideWhenUsed="0"/>
+    <w:lsdException w:name="Colorful Shading Accent 2" w:semiHidden="0" w:uiPriority="71" w:unhideWhenUsed="0"/>
+    <w:lsdException w:name="Colorful List Accent 2" w:semiHidden="0" w:uiPriority="72" w:unhideWhenUsed="0"/>
+    <w:lsdException w:name="Colorful Grid Accent 2" w:semiHidden="0" w:uiPriority="73" w:unhideWhenUsed="0"/>
+    <w:lsdException w:name="Light Shading Accent 3" w:semiHidden="0" w:uiPriority="60" w:unhideWhenUsed="0"/>
+    <w:lsdException w:name="Light List Accent 3" w:semiHidden="0" w:uiPriority="61" w:unhideWhenUsed="0"/>
+    <w:lsdException w:name="Light Grid Accent 3" w:semiHidden="0" w:uiPriority="62" w:unhideWhenUsed="0"/>
+    <w:lsdException w:name="Medium Shading 1 Accent 3" w:semiHidden="0" w:uiPriority="63" w:unhideWhenUsed="0"/>
+    <w:lsdException w:name="Medium Shading 2 Accent 3" w:semiHidden="0" w:uiPriority="64" w:unhideWhenUsed="0"/>
+    <w:lsdException w:name="Medium List 1 Accent 3" w:semiHidden="0" w:uiPriority="65" w:unhideWhenUsed="0"/>
+    <w:lsdException w:name="Medium List 2 Accent 3" w:semiHidden="0" w:uiPriority="66" w:unhideWhenUsed="0"/>
+    <w:lsdException w:name="Medium Grid 1 Accent 3" w:semiHidden="0" w:uiPriority="67" w:unhideWhenUsed="0"/>
+    <w:lsdException w:name="Medium Grid 2 Accent 3" w:semiHidden="0" w:uiPriority="68" w:unhideWhenUsed="0"/>
+    <w:lsdException w:name="Medium Grid 3 Accent 3" w:semiHidden="0" w:uiPriority="69" w:unhideWhenUsed="0"/>
+    <w:lsdException w:name="Dark List Accent 3" w:semiHidden="0" w:uiPriority="70" w:unhideWhenUsed="0"/>
+    <w:lsdException w:name="Colorful Shading Accent 3" w:semiHidden="0" w:uiPriority="71" w:unhideWhenUsed="0"/>
+    <w:lsdException w:name="Colorful List Accent 3" w:semiHidden="0" w:uiPriority="72" w:unhideWhenUsed="0"/>
+    <w:lsdException w:name="Colorful Grid Accent 3" w:semiHidden="0" w:uiPriority="73" w:unhideWhenUsed="0"/>
+    <w:lsdException w:name="Light Shading Accent 4" w:semiHidden="0" w:uiPriority="60" w:unhideWhenUsed="0"/>
+    <w:lsdException w:name="Light List Accent 4" w:semiHidden="0" w:uiPriority="61" w:unhideWhenUsed="0"/>
+    <w:lsdException w:name="Light Grid Accent 4" w:semiHidden="0" w:uiPriority="62" w:unhideWhenUsed="0"/>
+    <w:lsdException w:name="Medium Shading 1 Accent 4" w:semiHidden="0" w:uiPriority="63" w:unhideWhenUsed="0"/>
+    <w:lsdException w:name="Medium Shading 2 Accent 4" w:semiHidden="0" w:uiPriority="64" w:unhideWhenUsed="0"/>
+    <w:lsdException w:name="Medium List 1 Accent 4" w:semiHidden="0" w:uiPriority="65" w:unhideWhenUsed="0"/>
+    <w:lsdException w:name="Medium List 2 Accent 4" w:semiHidden="0" w:uiPriority="66" w:unhideWhenUsed="0"/>
+    <w:lsdException w:name="Medium Grid 1 Accent 4" w:semiHidden="0" w:uiPriority="67" w:unhideWhenUsed="0"/>
+    <w:lsdException w:name="Medium Grid 2 Accent 4" w:semiHidden="0" w:uiPriority="68" w:unhideWhenUsed="0"/>
+    <w:lsdException w:name="Medium Grid 3 Accent 4" w:semiHidden="0" w:uiPriority="69" w:unhideWhenUsed="0"/>
+    <w:lsdException w:name="Dark List Accent 4" w:semiHidden="0" w:uiPriority="70" w:unhideWhenUsed="0"/>
+    <w:lsdException w:name="Colorful Shading Accent 4" w:semiHidden="0" w:uiPriority="71" w:unhideWhenUsed="0"/>
+    <w:lsdException w:name="Colorful List Accent 4" w:semiHidden="0" w:uiPriority="72" w:unhideWhenUsed="0"/>
+    <w:lsdException w:name="Colorful Grid Accent 4" w:semiHidden="0" w:uiPriority="73" w:unhideWhenUsed="0"/>
+    <w:lsdException w:name="Light Shading Accent 5" w:semiHidden="0" w:uiPriority="60" w:unhideWhenUsed="0"/>
+    <w:lsdException w:name="Light List Accent 5" w:semiHidden="0" w:uiPriority="61" w:unhideWhenUsed="0"/>
+    <w:lsdException w:name="Light Grid Accent 5" w:semiHidden="0" w:uiPriority="62" w:unhideWhenUsed="0"/>
+    <w:lsdException w:name="Medium Shading 1 Accent 5" w:semiHidden="0" w:uiPriority="63" w:unhideWhenUsed="0"/>
+    <w:lsdException w:name="Medium Shading 2 Accent 5" w:semiHidden="0" w:uiPriority="64" w:unhideWhenUsed="0"/>
+    <w:lsdException w:name="Medium List 1 Accent 5" w:semiHidden="0" w:uiPriority="65" w:unhideWhenUsed="0"/>
+    <w:lsdException w:name="Medium List 2 Accent 5" w:semiHidden="0" w:uiPriority="66" w:unhideWhenUsed="0"/>
+    <w:lsdException w:name="Medium Grid 1 Accent 5" w:semiHidden="0" w:uiPriority="67" w:unhideWhenUsed="0"/>
+    <w:lsdException w:name="Medium Grid 2 Accent 5" w:semiHidden="0" w:uiPriority="68" w:unhideWhenUsed="0"/>
+    <w:lsdException w:name="Medium Grid 3 Accent 5" w:semiHidden="0" w:uiPriority="69" w:unhideWhenUsed="0"/>
+    <w:lsdException w:name="Dark List Accent 5" w:semiHidden="0" w:uiPriority="70" w:unhideWhenUsed="0"/>
+    <w:lsdException w:name="Colorful Shading Accent 5" w:semiHidden="0" w:uiPriority="71" w:unhideWhenUsed="0"/>
+    <w:lsdException w:name="Colorful List Accent 5" w:semiHidden="0" w:uiPriority="72" w:unhideWhenUsed="0"/>
+    <w:lsdException w:name="Colorful Grid Accent 5" w:semiHidden="0" w:uiPriority="73" w:unhideWhenUsed="0"/>
+    <w:lsdException w:name="Light Shading Accent 6" w:semiHidden="0" w:uiPriority="60" w:unhideWhenUsed="0"/>
+    <w:lsdException w:name="Light List Accent 6" w:semiHidden="0" w:uiPriority="61" w:unhideWhenUsed="0"/>
+    <w:lsdException w:name="Light Grid Accent 6" w:semiHidden="0" w:uiPriority="62" w:unhideWhenUsed="0"/>
+    <w:lsdException w:name="Medium Shading 1 Accent 6" w:semiHidden="0" w:uiPriority="63" w:unhideWhenUsed="0"/>
+    <w:lsdException w:name="Medium Shading 2 Accent 6" w:semiHidden="0" w:uiPriority="64" w:unhideWhenUsed="0"/>
+    <w:lsdException w:name="Medium List 1 Accent 6" w:semiHidden="0" w:uiPriority="65" w:unhideWhenUsed="0"/>
+    <w:lsdException w:name="Medium List 2 Accent 6" w:semiHidden="0" w:uiPriority="66" w:unhideWhenUsed="0"/>
+    <w:lsdException w:name="Medium Grid 1 Accent 6" w:semiHidden="0" w:uiPriority="67" w:unhideWhenUsed="0"/>
+    <w:lsdException w:name="Medium Grid 2 Accent 6" w:semiHidden="0" w:uiPriority="68" w:unhideWhenUsed="0"/>
+    <w:lsdException w:name="Medium Grid 3 Accent 6" w:semiHidden="0" w:uiPriority="69" w:unhideWhenUsed="0"/>
+    <w:lsdException w:name="Dark List Accent 6" w:semiHidden="0" w:uiPriority="70" w:unhideWhenUsed="0"/>
+    <w:lsdException w:name="Colorful Shading Accent 6" w:semiHidden="0" w:uiPriority="71" w:unhideWhenUsed="0"/>
+    <w:lsdException w:name="Colorful List Accent 6" w:semiHidden="0" w:uiPriority="72" w:unhideWhenUsed="0"/>
+    <w:lsdException w:name="Colorful Grid Accent 6" w:semiHidden="0" w:uiPriority="73" w:unhideWhenUsed="0"/>
+    <w:lsdException w:name="Subtle Emphasis" w:semiHidden="0" w:uiPriority="19" w:unhideWhenUsed="0" w:qFormat="1"/>
+    <w:lsdException w:name="Intense Emphasis" w:semiHidden="0" w:uiPriority="21" w:unhideWhenUsed="0" w:qFormat="1"/>
+    <w:lsdException w:name="Subtle Reference" w:semiHidden="0" w:uiPriority="31" w:unhideWhenUsed="0" w:qFormat="1"/>
+    <w:lsdException w:name="Intense Reference" w:semiHidden="0" w:uiPriority="32" w:unhideWhenUsed="0" w:qFormat="1"/>
+    <w:lsdException w:name="Book Title" w:semiHidden="0" w:uiPriority="33" w:unhideWhenUsed="0" w:qFormat="1"/>
+    <w:lsdException w:name="Bibliography" w:uiPriority="37"/>
+    <w:lsdException w:name="TOC Heading" w:uiPriority="39" w:qFormat="1"/>
   </w:latentStyles>
   <w:style w:type="paragraph" w:default="1" w:styleId="Normal">
     <w:name w:val="Normal"/>
@@ -2157,6 +1858,7 @@
   <w:style w:type="character" w:default="1" w:styleId="DefaultParagraphFont">
     <w:name w:val="Default Paragraph Font"/>
     <w:uiPriority w:val="1"/>
+    <w:semiHidden/>
     <w:unhideWhenUsed/>
   </w:style>
   <w:style w:type="table" w:default="1" w:styleId="TableNormal">
@@ -2164,6 +1866,7 @@
     <w:uiPriority w:val="99"/>
     <w:semiHidden/>
     <w:unhideWhenUsed/>
+    <w:qFormat/>
     <w:tblPr>
       <w:tblInd w:w="0" w:type="dxa"/>
       <w:tblCellMar>
@@ -2215,6 +1918,7 @@
       <w:spacing w:after="0" w:line="240" w:lineRule="auto"/>
     </w:pPr>
     <w:tblPr>
+      <w:tblInd w:w="0" w:type="dxa"/>
       <w:tblBorders>
         <w:top w:val="single" w:sz="4" w:space="0" w:color="auto"/>
         <w:left w:val="single" w:sz="4" w:space="0" w:color="auto"/>
@@ -2223,6 +1927,12 @@
         <w:insideH w:val="single" w:sz="4" w:space="0" w:color="auto"/>
         <w:insideV w:val="single" w:sz="4" w:space="0" w:color="auto"/>
       </w:tblBorders>
+      <w:tblCellMar>
+        <w:top w:w="0" w:type="dxa"/>
+        <w:left w:w="108" w:type="dxa"/>
+        <w:bottom w:w="0" w:type="dxa"/>
+        <w:right w:w="108" w:type="dxa"/>
+      </w:tblCellMar>
     </w:tblPr>
   </w:style>
   <w:style w:type="character" w:styleId="Hyperlink">
@@ -2236,7 +1946,7 @@
       <w:u w:val="single"/>
     </w:rPr>
   </w:style>
-  <w:style w:type="character" w:styleId="UnresolvedMention">
+  <w:style w:type="character" w:customStyle="1" w:styleId="UnresolvedMention">
     <w:name w:val="Unresolved Mention"/>
     <w:basedOn w:val="DefaultParagraphFont"/>
     <w:uiPriority w:val="99"/>
@@ -2321,6 +2031,36 @@
     <w:link w:val="Footer"/>
     <w:uiPriority w:val="99"/>
     <w:rsid w:val="007A6882"/>
+  </w:style>
+  <w:style w:type="paragraph" w:styleId="BalloonText">
+    <w:name w:val="Balloon Text"/>
+    <w:basedOn w:val="Normal"/>
+    <w:link w:val="BalloonTextChar"/>
+    <w:uiPriority w:val="99"/>
+    <w:semiHidden/>
+    <w:unhideWhenUsed/>
+    <w:rsid w:val="002548A1"/>
+    <w:pPr>
+      <w:spacing w:after="0" w:line="240" w:lineRule="auto"/>
+    </w:pPr>
+    <w:rPr>
+      <w:rFonts w:ascii="Tahoma" w:hAnsi="Tahoma" w:cs="Tahoma"/>
+      <w:sz w:val="16"/>
+      <w:szCs w:val="16"/>
+    </w:rPr>
+  </w:style>
+  <w:style w:type="character" w:customStyle="1" w:styleId="BalloonTextChar">
+    <w:name w:val="Balloon Text Char"/>
+    <w:basedOn w:val="DefaultParagraphFont"/>
+    <w:link w:val="BalloonText"/>
+    <w:uiPriority w:val="99"/>
+    <w:semiHidden/>
+    <w:rsid w:val="002548A1"/>
+    <w:rPr>
+      <w:rFonts w:ascii="Tahoma" w:hAnsi="Tahoma" w:cs="Tahoma"/>
+      <w:sz w:val="16"/>
+      <w:szCs w:val="16"/>
+    </w:rPr>
   </w:style>
 </w:styles>
 </file>

</xml_diff>